<commit_message>
Cambios en Documentación y Login
</commit_message>
<xml_diff>
--- a/01 - DOCUMENTACION/Badoog (en desarrollo).docx
+++ b/01 - DOCUMENTACION/Badoog (en desarrollo).docx
@@ -243,20 +243,8 @@
           <w:rFonts w:ascii="Kalam" w:hAnsi="Kalam" w:cs="Kalam"/>
           <w:b/>
           <w:bCs/>
-          <w:sz w:val="28"/>
-          <w:szCs w:val="28"/>
-        </w:rPr>
-      </w:pPr>
-    </w:p>
-    <w:p>
-      <w:pPr>
-        <w:spacing w:line="240" w:lineRule="auto"/>
-        <w:rPr>
-          <w:rFonts w:ascii="Kalam" w:hAnsi="Kalam" w:cs="Kalam"/>
-          <w:b/>
-          <w:bCs/>
-          <w:sz w:val="28"/>
-          <w:szCs w:val="28"/>
+          <w:sz w:val="32"/>
+          <w:szCs w:val="32"/>
         </w:rPr>
       </w:pPr>
     </w:p>
@@ -280,14 +268,16 @@
           <w:sz w:val="28"/>
           <w:szCs w:val="28"/>
         </w:rPr>
-        <w:t xml:space="preserve">Análisis de requerimientos </w:t>
-      </w:r>
-    </w:p>
-    <w:p>
-      <w:pPr>
-        <w:spacing w:line="240" w:lineRule="auto"/>
-        <w:rPr>
-          <w:rFonts w:ascii="Kalam" w:hAnsi="Kalam" w:cs="Kalam"/>
+        <w:t>Introducción</w:t>
+      </w:r>
+    </w:p>
+    <w:p>
+      <w:pPr>
+        <w:spacing w:line="240" w:lineRule="auto"/>
+        <w:rPr>
+          <w:rFonts w:ascii="Kalam" w:hAnsi="Kalam" w:cs="Kalam"/>
+          <w:b/>
+          <w:bCs/>
           <w:sz w:val="28"/>
           <w:szCs w:val="28"/>
         </w:rPr>
@@ -313,15 +303,7 @@
           <w:sz w:val="28"/>
           <w:szCs w:val="28"/>
         </w:rPr>
-        <w:t>Diseño del sistema</w:t>
-      </w:r>
-      <w:r>
-        <w:rPr>
-          <w:rFonts w:ascii="Kalam" w:hAnsi="Kalam" w:cs="Kalam"/>
-          <w:sz w:val="28"/>
-          <w:szCs w:val="28"/>
-        </w:rPr>
-        <w:t xml:space="preserve"> </w:t>
+        <w:t xml:space="preserve">Análisis de requerimientos </w:t>
       </w:r>
     </w:p>
     <w:p>
@@ -354,15 +336,7 @@
           <w:sz w:val="28"/>
           <w:szCs w:val="28"/>
         </w:rPr>
-        <w:t>Implementación</w:t>
-      </w:r>
-      <w:r>
-        <w:rPr>
-          <w:rFonts w:ascii="Kalam" w:hAnsi="Kalam" w:cs="Kalam"/>
-          <w:sz w:val="28"/>
-          <w:szCs w:val="28"/>
-        </w:rPr>
-        <w:t xml:space="preserve"> </w:t>
+        <w:t xml:space="preserve">Diseño del sistema </w:t>
       </w:r>
     </w:p>
     <w:p>
@@ -395,7 +369,7 @@
           <w:sz w:val="28"/>
           <w:szCs w:val="28"/>
         </w:rPr>
-        <w:t>Validación y pruebas</w:t>
+        <w:t xml:space="preserve">Implementación </w:t>
       </w:r>
     </w:p>
     <w:p>
@@ -428,6 +402,39 @@
           <w:sz w:val="28"/>
           <w:szCs w:val="28"/>
         </w:rPr>
+        <w:t>Validación y pruebas</w:t>
+      </w:r>
+    </w:p>
+    <w:p>
+      <w:pPr>
+        <w:spacing w:line="240" w:lineRule="auto"/>
+        <w:rPr>
+          <w:rFonts w:ascii="Kalam" w:hAnsi="Kalam" w:cs="Kalam"/>
+          <w:sz w:val="28"/>
+          <w:szCs w:val="28"/>
+        </w:rPr>
+      </w:pPr>
+    </w:p>
+    <w:p>
+      <w:pPr>
+        <w:pStyle w:val="Prrafodelista"/>
+        <w:numPr>
+          <w:ilvl w:val="0"/>
+          <w:numId w:val="1"/>
+        </w:numPr>
+        <w:spacing w:line="240" w:lineRule="auto"/>
+        <w:rPr>
+          <w:rFonts w:ascii="Kalam" w:hAnsi="Kalam" w:cs="Kalam"/>
+          <w:sz w:val="28"/>
+          <w:szCs w:val="28"/>
+        </w:rPr>
+      </w:pPr>
+      <w:r>
+        <w:rPr>
+          <w:rFonts w:ascii="Kalam" w:hAnsi="Kalam" w:cs="Kalam"/>
+          <w:sz w:val="28"/>
+          <w:szCs w:val="28"/>
+        </w:rPr>
         <w:t>Mantenimiento</w:t>
       </w:r>
     </w:p>
@@ -478,7 +485,7 @@
           <w:szCs w:val="32"/>
         </w:rPr>
         <w:lastRenderedPageBreak/>
-        <w:t>Análisis de requerimientos</w:t>
+        <w:t>Introducción</w:t>
       </w:r>
     </w:p>
     <w:p>
@@ -509,15 +516,7 @@
           <w:sz w:val="28"/>
           <w:szCs w:val="28"/>
         </w:rPr>
-        <w:t xml:space="preserve">En la actualidad, es cada vez más habitual el hecho de tener mascotas, </w:t>
-      </w:r>
-      <w:r>
-        <w:rPr>
-          <w:rFonts w:ascii="Kalam" w:hAnsi="Kalam" w:cs="Kalam"/>
-          <w:sz w:val="28"/>
-          <w:szCs w:val="28"/>
-        </w:rPr>
-        <w:t xml:space="preserve">y una de </w:t>
+        <w:t xml:space="preserve">En la actualidad, es cada vez más habitual el hecho de tener mascotas, y una de </w:t>
       </w:r>
       <w:r>
         <w:rPr>
@@ -651,22 +650,363 @@
           <w:szCs w:val="28"/>
         </w:rPr>
       </w:pPr>
-      <w:r>
-        <w:rPr>
-          <w:rFonts w:ascii="Kalam" w:hAnsi="Kalam" w:cs="Kalam"/>
-          <w:sz w:val="28"/>
-          <w:szCs w:val="28"/>
-        </w:rPr>
-        <w:t>El proyecto es totalmente viable puesto que existen cientos de aplicaciones de citas similares</w:t>
-      </w:r>
-      <w:r>
-        <w:rPr>
-          <w:rFonts w:ascii="Kalam" w:hAnsi="Kalam" w:cs="Kalam"/>
-          <w:sz w:val="28"/>
-          <w:szCs w:val="28"/>
-        </w:rPr>
-        <w:t>,</w:t>
-      </w:r>
+    </w:p>
+    <w:p>
+      <w:pPr>
+        <w:spacing w:line="240" w:lineRule="auto"/>
+        <w:jc w:val="both"/>
+        <w:rPr>
+          <w:rFonts w:ascii="Kalam" w:hAnsi="Kalam" w:cs="Kalam"/>
+          <w:sz w:val="28"/>
+          <w:szCs w:val="28"/>
+        </w:rPr>
+      </w:pPr>
+    </w:p>
+    <w:p>
+      <w:pPr>
+        <w:spacing w:line="240" w:lineRule="auto"/>
+        <w:jc w:val="both"/>
+        <w:rPr>
+          <w:rFonts w:ascii="Kalam" w:hAnsi="Kalam" w:cs="Kalam"/>
+          <w:sz w:val="28"/>
+          <w:szCs w:val="28"/>
+        </w:rPr>
+      </w:pPr>
+    </w:p>
+    <w:p>
+      <w:pPr>
+        <w:spacing w:line="240" w:lineRule="auto"/>
+        <w:jc w:val="both"/>
+        <w:rPr>
+          <w:rFonts w:ascii="Kalam" w:hAnsi="Kalam" w:cs="Kalam"/>
+          <w:sz w:val="28"/>
+          <w:szCs w:val="28"/>
+        </w:rPr>
+      </w:pPr>
+    </w:p>
+    <w:p>
+      <w:pPr>
+        <w:spacing w:line="240" w:lineRule="auto"/>
+        <w:jc w:val="both"/>
+        <w:rPr>
+          <w:rFonts w:ascii="Kalam" w:hAnsi="Kalam" w:cs="Kalam"/>
+          <w:sz w:val="28"/>
+          <w:szCs w:val="28"/>
+        </w:rPr>
+      </w:pPr>
+    </w:p>
+    <w:p>
+      <w:pPr>
+        <w:spacing w:line="240" w:lineRule="auto"/>
+        <w:jc w:val="both"/>
+        <w:rPr>
+          <w:rFonts w:ascii="Kalam" w:hAnsi="Kalam" w:cs="Kalam"/>
+          <w:sz w:val="28"/>
+          <w:szCs w:val="28"/>
+        </w:rPr>
+      </w:pPr>
+    </w:p>
+    <w:p>
+      <w:pPr>
+        <w:spacing w:line="240" w:lineRule="auto"/>
+        <w:jc w:val="both"/>
+        <w:rPr>
+          <w:rFonts w:ascii="Kalam" w:hAnsi="Kalam" w:cs="Kalam"/>
+          <w:sz w:val="28"/>
+          <w:szCs w:val="28"/>
+        </w:rPr>
+      </w:pPr>
+    </w:p>
+    <w:p>
+      <w:pPr>
+        <w:spacing w:line="240" w:lineRule="auto"/>
+        <w:jc w:val="both"/>
+        <w:rPr>
+          <w:rFonts w:ascii="Kalam" w:hAnsi="Kalam" w:cs="Kalam"/>
+          <w:sz w:val="28"/>
+          <w:szCs w:val="28"/>
+        </w:rPr>
+      </w:pPr>
+    </w:p>
+    <w:p>
+      <w:pPr>
+        <w:spacing w:line="240" w:lineRule="auto"/>
+        <w:jc w:val="both"/>
+        <w:rPr>
+          <w:rFonts w:ascii="Kalam" w:hAnsi="Kalam" w:cs="Kalam"/>
+          <w:sz w:val="28"/>
+          <w:szCs w:val="28"/>
+        </w:rPr>
+      </w:pPr>
+    </w:p>
+    <w:p>
+      <w:pPr>
+        <w:spacing w:line="240" w:lineRule="auto"/>
+        <w:jc w:val="both"/>
+        <w:rPr>
+          <w:rFonts w:ascii="Kalam" w:hAnsi="Kalam" w:cs="Kalam"/>
+          <w:sz w:val="28"/>
+          <w:szCs w:val="28"/>
+        </w:rPr>
+      </w:pPr>
+    </w:p>
+    <w:p>
+      <w:pPr>
+        <w:spacing w:line="240" w:lineRule="auto"/>
+        <w:jc w:val="both"/>
+        <w:rPr>
+          <w:rFonts w:ascii="Kalam" w:hAnsi="Kalam" w:cs="Kalam"/>
+          <w:sz w:val="28"/>
+          <w:szCs w:val="28"/>
+        </w:rPr>
+      </w:pPr>
+    </w:p>
+    <w:p>
+      <w:pPr>
+        <w:spacing w:line="240" w:lineRule="auto"/>
+        <w:jc w:val="both"/>
+        <w:rPr>
+          <w:rFonts w:ascii="Kalam" w:hAnsi="Kalam" w:cs="Kalam"/>
+          <w:b/>
+          <w:bCs/>
+          <w:sz w:val="32"/>
+          <w:szCs w:val="32"/>
+        </w:rPr>
+      </w:pPr>
+      <w:r>
+        <w:rPr>
+          <w:rFonts w:ascii="Kalam" w:hAnsi="Kalam" w:cs="Kalam"/>
+          <w:b/>
+          <w:bCs/>
+          <w:sz w:val="32"/>
+          <w:szCs w:val="32"/>
+        </w:rPr>
+        <w:lastRenderedPageBreak/>
+        <w:t>Análisis de requerimientos</w:t>
+      </w:r>
+    </w:p>
+    <w:p>
+      <w:pPr>
+        <w:spacing w:line="240" w:lineRule="auto"/>
+        <w:jc w:val="both"/>
+        <w:rPr>
+          <w:rFonts w:ascii="Kalam" w:hAnsi="Kalam" w:cs="Kalam"/>
+          <w:b/>
+          <w:bCs/>
+          <w:sz w:val="28"/>
+          <w:szCs w:val="28"/>
+        </w:rPr>
+      </w:pPr>
+      <w:r>
+        <w:rPr>
+          <w:rFonts w:ascii="Kalam" w:hAnsi="Kalam" w:cs="Kalam"/>
+          <w:b/>
+          <w:bCs/>
+          <w:sz w:val="28"/>
+          <w:szCs w:val="28"/>
+        </w:rPr>
+        <w:t>Descripción del proyecto:</w:t>
+      </w:r>
+    </w:p>
+    <w:p>
+      <w:pPr>
+        <w:spacing w:line="240" w:lineRule="auto"/>
+        <w:jc w:val="both"/>
+        <w:rPr>
+          <w:rFonts w:ascii="Kalam" w:hAnsi="Kalam" w:cs="Kalam"/>
+          <w:b/>
+          <w:bCs/>
+          <w:sz w:val="28"/>
+          <w:szCs w:val="28"/>
+        </w:rPr>
+      </w:pPr>
+    </w:p>
+    <w:p>
+      <w:pPr>
+        <w:pStyle w:val="NormalWeb"/>
+        <w:spacing w:before="240" w:beforeAutospacing="0" w:after="240" w:afterAutospacing="0"/>
+        <w:jc w:val="both"/>
+        <w:rPr>
+          <w:rFonts w:ascii="Kalam" w:hAnsi="Kalam" w:cs="Kalam"/>
+        </w:rPr>
+      </w:pPr>
+      <w:r>
+        <w:rPr>
+          <w:rFonts w:ascii="Kalam" w:hAnsi="Kalam" w:cs="Kalam"/>
+          <w:color w:val="000000"/>
+          <w:sz w:val="28"/>
+          <w:szCs w:val="28"/>
+        </w:rPr>
+        <w:t>El objetivo del proyecto es la realización de una aplicación híbrida del tipo PWA (aplicación web progresiva) que permita a sus usuarios interactuar con otros usuarios cercanos con el fin de socializar/relacionar a sus mascotas (perros).</w:t>
+      </w:r>
+    </w:p>
+    <w:p>
+      <w:pPr>
+        <w:pStyle w:val="NormalWeb"/>
+        <w:spacing w:before="240" w:beforeAutospacing="0" w:after="240" w:afterAutospacing="0"/>
+        <w:jc w:val="both"/>
+        <w:rPr>
+          <w:rFonts w:ascii="Kalam" w:hAnsi="Kalam" w:cs="Kalam"/>
+        </w:rPr>
+      </w:pPr>
+      <w:r>
+        <w:rPr>
+          <w:rFonts w:ascii="Kalam" w:hAnsi="Kalam" w:cs="Kalam"/>
+          <w:color w:val="000000"/>
+          <w:sz w:val="28"/>
+          <w:szCs w:val="28"/>
+        </w:rPr>
+        <w:t xml:space="preserve">Al ser relativamente frecuente el hecho de tener mascota, el target de nuestra aplicación será bastante heterogéneo (desde jóvenes hasta ancianos) por tanto, el objetivo principal de usabilidad de la aplicación será el hacerla tan sencilla, accesible y usable como sea posible. La premisa es clara: crear un perfil en menos de 5 minutos, establecer nuestros filtros de búsqueda (por tamaño, edad, cercanía en kilómetros, </w:t>
+      </w:r>
+      <w:proofErr w:type="spellStart"/>
+      <w:r>
+        <w:rPr>
+          <w:rFonts w:ascii="Kalam" w:hAnsi="Kalam" w:cs="Kalam"/>
+          <w:color w:val="000000"/>
+          <w:sz w:val="28"/>
+          <w:szCs w:val="28"/>
+        </w:rPr>
+        <w:t>etc</w:t>
+      </w:r>
+      <w:proofErr w:type="spellEnd"/>
+      <w:r>
+        <w:rPr>
+          <w:rFonts w:ascii="Kalam" w:hAnsi="Kalam" w:cs="Kalam"/>
+          <w:color w:val="000000"/>
+          <w:sz w:val="28"/>
+          <w:szCs w:val="28"/>
+        </w:rPr>
+        <w:t>) y empezar a desplazarse entre los usuarios resultantes mediante los botones de Like/Dislike.</w:t>
+      </w:r>
+    </w:p>
+    <w:p>
+      <w:pPr>
+        <w:pStyle w:val="NormalWeb"/>
+        <w:spacing w:before="240" w:beforeAutospacing="0" w:after="160" w:afterAutospacing="0"/>
+        <w:jc w:val="both"/>
+        <w:rPr>
+          <w:rFonts w:ascii="Kalam" w:hAnsi="Kalam" w:cs="Kalam"/>
+        </w:rPr>
+      </w:pPr>
+      <w:r>
+        <w:rPr>
+          <w:rFonts w:ascii="Kalam" w:hAnsi="Kalam" w:cs="Kalam"/>
+          <w:color w:val="000000"/>
+          <w:sz w:val="28"/>
+          <w:szCs w:val="28"/>
+        </w:rPr>
+        <w:t xml:space="preserve">El proyecto es totalmente viable puesto que existen cientos de aplicaciones de citas similares, pero prácticamente todas centradas en relaciones entre personas (por ejemplo, Tinder, Badoo o </w:t>
+      </w:r>
+      <w:proofErr w:type="spellStart"/>
+      <w:r>
+        <w:rPr>
+          <w:rFonts w:ascii="Kalam" w:hAnsi="Kalam" w:cs="Kalam"/>
+          <w:color w:val="000000"/>
+          <w:sz w:val="28"/>
+          <w:szCs w:val="28"/>
+        </w:rPr>
+        <w:t>Bumble</w:t>
+      </w:r>
+      <w:proofErr w:type="spellEnd"/>
+      <w:r>
+        <w:rPr>
+          <w:rFonts w:ascii="Kalam" w:hAnsi="Kalam" w:cs="Kalam"/>
+          <w:color w:val="000000"/>
+          <w:sz w:val="28"/>
+          <w:szCs w:val="28"/>
+        </w:rPr>
+        <w:t>).</w:t>
+      </w:r>
+    </w:p>
+    <w:p>
+      <w:pPr>
+        <w:pStyle w:val="NormalWeb"/>
+        <w:spacing w:before="240" w:beforeAutospacing="0" w:after="160" w:afterAutospacing="0"/>
+        <w:jc w:val="both"/>
+        <w:rPr>
+          <w:rFonts w:ascii="Kalam" w:hAnsi="Kalam" w:cs="Kalam"/>
+        </w:rPr>
+      </w:pPr>
+      <w:r>
+        <w:rPr>
+          <w:rFonts w:ascii="Kalam" w:hAnsi="Kalam" w:cs="Kalam"/>
+          <w:color w:val="000000"/>
+          <w:sz w:val="28"/>
+          <w:szCs w:val="28"/>
+        </w:rPr>
+        <w:t xml:space="preserve">Enfocadas para perros solo hay 3 reconocidas: </w:t>
+      </w:r>
+      <w:proofErr w:type="spellStart"/>
+      <w:r>
+        <w:rPr>
+          <w:rFonts w:ascii="Kalam" w:hAnsi="Kalam" w:cs="Kalam"/>
+          <w:color w:val="000000"/>
+          <w:sz w:val="28"/>
+          <w:szCs w:val="28"/>
+        </w:rPr>
+        <w:t>DogDateAfternoon</w:t>
+      </w:r>
+      <w:proofErr w:type="spellEnd"/>
+      <w:r>
+        <w:rPr>
+          <w:rFonts w:ascii="Kalam" w:hAnsi="Kalam" w:cs="Kalam"/>
+          <w:color w:val="000000"/>
+          <w:sz w:val="28"/>
+          <w:szCs w:val="28"/>
+        </w:rPr>
+        <w:t xml:space="preserve">, </w:t>
+      </w:r>
+      <w:proofErr w:type="spellStart"/>
+      <w:r>
+        <w:rPr>
+          <w:rFonts w:ascii="Kalam" w:hAnsi="Kalam" w:cs="Kalam"/>
+          <w:color w:val="000000"/>
+          <w:sz w:val="28"/>
+          <w:szCs w:val="28"/>
+        </w:rPr>
+        <w:t>Tindog</w:t>
+      </w:r>
+      <w:proofErr w:type="spellEnd"/>
+      <w:r>
+        <w:rPr>
+          <w:rFonts w:ascii="Kalam" w:hAnsi="Kalam" w:cs="Kalam"/>
+          <w:color w:val="000000"/>
+          <w:sz w:val="28"/>
+          <w:szCs w:val="28"/>
+        </w:rPr>
+        <w:t xml:space="preserve"> y </w:t>
+      </w:r>
+      <w:proofErr w:type="spellStart"/>
+      <w:r>
+        <w:rPr>
+          <w:rFonts w:ascii="Kalam" w:hAnsi="Kalam" w:cs="Kalam"/>
+          <w:color w:val="000000"/>
+          <w:sz w:val="28"/>
+          <w:szCs w:val="28"/>
+        </w:rPr>
+        <w:t>Dig</w:t>
+      </w:r>
+      <w:proofErr w:type="spellEnd"/>
+      <w:r>
+        <w:rPr>
+          <w:rFonts w:ascii="Kalam" w:hAnsi="Kalam" w:cs="Kalam"/>
+          <w:color w:val="000000"/>
+          <w:sz w:val="28"/>
+          <w:szCs w:val="28"/>
+        </w:rPr>
+        <w:t>, sin embargo, sólo esta última cuenta con una aplicación móvil por lo que Badoog contaría con un amplio mercado que explotar.</w:t>
+      </w:r>
+    </w:p>
+    <w:p>
+      <w:pPr>
+        <w:spacing w:line="240" w:lineRule="auto"/>
+        <w:jc w:val="both"/>
+        <w:rPr>
+          <w:rFonts w:ascii="Kalam" w:hAnsi="Kalam" w:cs="Kalam"/>
+          <w:sz w:val="28"/>
+          <w:szCs w:val="28"/>
+        </w:rPr>
+      </w:pPr>
       <w:r>
         <w:rPr>
           <w:rFonts w:ascii="Kalam" w:hAnsi="Kalam" w:cs="Kalam"/>
@@ -675,105 +1015,2293 @@
         </w:rPr>
         <w:t xml:space="preserve"> </w:t>
       </w:r>
-      <w:r>
-        <w:rPr>
-          <w:rFonts w:ascii="Kalam" w:hAnsi="Kalam" w:cs="Kalam"/>
-          <w:sz w:val="28"/>
-          <w:szCs w:val="28"/>
-        </w:rPr>
-        <w:t xml:space="preserve">pero </w:t>
-      </w:r>
-      <w:r>
-        <w:rPr>
-          <w:rFonts w:ascii="Kalam" w:hAnsi="Kalam" w:cs="Kalam"/>
-          <w:sz w:val="28"/>
-          <w:szCs w:val="28"/>
-        </w:rPr>
-        <w:t>p</w:t>
-      </w:r>
-      <w:r>
-        <w:rPr>
-          <w:rFonts w:ascii="Kalam" w:hAnsi="Kalam" w:cs="Kalam"/>
-          <w:sz w:val="28"/>
-          <w:szCs w:val="28"/>
-        </w:rPr>
-        <w:t>rácticamente</w:t>
-      </w:r>
-      <w:r>
-        <w:rPr>
-          <w:rFonts w:ascii="Kalam" w:hAnsi="Kalam" w:cs="Kalam"/>
-          <w:sz w:val="28"/>
-          <w:szCs w:val="28"/>
-        </w:rPr>
-        <w:t xml:space="preserve"> todas centradas en relaciones </w:t>
-      </w:r>
-      <w:r>
-        <w:rPr>
-          <w:rFonts w:ascii="Kalam" w:hAnsi="Kalam" w:cs="Kalam"/>
-          <w:sz w:val="28"/>
-          <w:szCs w:val="28"/>
-        </w:rPr>
-        <w:t>entre</w:t>
-      </w:r>
-      <w:r>
-        <w:rPr>
-          <w:rFonts w:ascii="Kalam" w:hAnsi="Kalam" w:cs="Kalam"/>
-          <w:sz w:val="28"/>
-          <w:szCs w:val="28"/>
-        </w:rPr>
-        <w:t xml:space="preserve"> personas</w:t>
-      </w:r>
-      <w:r>
-        <w:rPr>
-          <w:rFonts w:ascii="Kalam" w:hAnsi="Kalam" w:cs="Kalam"/>
-          <w:sz w:val="28"/>
-          <w:szCs w:val="28"/>
-        </w:rPr>
-        <w:t xml:space="preserve"> (por ejemplo,</w:t>
-      </w:r>
-      <w:r>
-        <w:rPr>
-          <w:rFonts w:ascii="Kalam" w:hAnsi="Kalam" w:cs="Kalam"/>
-          <w:sz w:val="28"/>
-          <w:szCs w:val="28"/>
+    </w:p>
+    <w:p>
+      <w:pPr>
+        <w:spacing w:line="240" w:lineRule="auto"/>
+        <w:jc w:val="both"/>
+        <w:rPr>
+          <w:rFonts w:ascii="Kalam" w:hAnsi="Kalam" w:cs="Kalam"/>
+          <w:sz w:val="28"/>
+          <w:szCs w:val="28"/>
+        </w:rPr>
+      </w:pPr>
+    </w:p>
+    <w:p>
+      <w:pPr>
+        <w:spacing w:line="240" w:lineRule="auto"/>
+        <w:jc w:val="both"/>
+        <w:rPr>
+          <w:rFonts w:ascii="Kalam" w:hAnsi="Kalam" w:cs="Kalam"/>
+          <w:sz w:val="28"/>
+          <w:szCs w:val="28"/>
+        </w:rPr>
+      </w:pPr>
+    </w:p>
+    <w:p>
+      <w:pPr>
+        <w:spacing w:line="240" w:lineRule="auto"/>
+        <w:jc w:val="both"/>
+        <w:rPr>
+          <w:rFonts w:ascii="Kalam" w:hAnsi="Kalam" w:cs="Kalam"/>
+          <w:sz w:val="28"/>
+          <w:szCs w:val="28"/>
+        </w:rPr>
+      </w:pPr>
+    </w:p>
+    <w:p>
+      <w:pPr>
+        <w:spacing w:after="0" w:line="240" w:lineRule="auto"/>
+        <w:rPr>
+          <w:rFonts w:ascii="Times New Roman" w:eastAsia="Times New Roman" w:hAnsi="Times New Roman" w:cs="Times New Roman"/>
+          <w:sz w:val="24"/>
+          <w:szCs w:val="24"/>
+          <w:lang w:eastAsia="es-ES"/>
+        </w:rPr>
+      </w:pPr>
+    </w:p>
+    <w:tbl>
+      <w:tblPr>
+        <w:tblW w:w="8305" w:type="dxa"/>
+        <w:tblCellMar>
+          <w:top w:w="15" w:type="dxa"/>
+          <w:left w:w="15" w:type="dxa"/>
+          <w:bottom w:w="15" w:type="dxa"/>
+          <w:right w:w="15" w:type="dxa"/>
+        </w:tblCellMar>
+        <w:tblLook w:val="04A0" w:firstRow="1" w:lastRow="0" w:firstColumn="1" w:lastColumn="0" w:noHBand="0" w:noVBand="1"/>
+      </w:tblPr>
+      <w:tblGrid>
+        <w:gridCol w:w="4866"/>
+        <w:gridCol w:w="3439"/>
+      </w:tblGrid>
+      <w:tr>
+        <w:trPr>
+          <w:trHeight w:val="358"/>
+        </w:trPr>
+        <w:tc>
+          <w:tcPr>
+            <w:tcW w:w="0" w:type="auto"/>
+            <w:tcBorders>
+              <w:top w:val="single" w:sz="8" w:space="0" w:color="000000"/>
+              <w:left w:val="single" w:sz="8" w:space="0" w:color="000000"/>
+              <w:bottom w:val="single" w:sz="8" w:space="0" w:color="000000"/>
+              <w:right w:val="single" w:sz="8" w:space="0" w:color="000000"/>
+            </w:tcBorders>
+            <w:shd w:val="clear" w:color="auto" w:fill="767171" w:themeFill="background2" w:themeFillShade="80"/>
+            <w:tcMar>
+              <w:top w:w="100" w:type="dxa"/>
+              <w:left w:w="100" w:type="dxa"/>
+              <w:bottom w:w="100" w:type="dxa"/>
+              <w:right w:w="100" w:type="dxa"/>
+            </w:tcMar>
+            <w:hideMark/>
+          </w:tcPr>
+          <w:p>
+            <w:pPr>
+              <w:spacing w:after="0" w:line="240" w:lineRule="auto"/>
+              <w:jc w:val="center"/>
+              <w:rPr>
+                <w:rFonts w:ascii="Kalam" w:eastAsia="Times New Roman" w:hAnsi="Kalam" w:cs="Kalam"/>
+                <w:sz w:val="24"/>
+                <w:szCs w:val="24"/>
+                <w:lang w:eastAsia="es-ES"/>
+              </w:rPr>
+            </w:pPr>
+            <w:r>
+              <w:rPr>
+                <w:rFonts w:ascii="Kalam" w:eastAsia="Times New Roman" w:hAnsi="Kalam" w:cs="Kalam"/>
+                <w:color w:val="FFFFFF"/>
+                <w:sz w:val="29"/>
+                <w:szCs w:val="29"/>
+                <w:lang w:eastAsia="es-ES"/>
+              </w:rPr>
+              <w:lastRenderedPageBreak/>
+              <w:t>Tarea</w:t>
+            </w:r>
+          </w:p>
+        </w:tc>
+        <w:tc>
+          <w:tcPr>
+            <w:tcW w:w="0" w:type="auto"/>
+            <w:tcBorders>
+              <w:top w:val="single" w:sz="8" w:space="0" w:color="000000"/>
+              <w:left w:val="single" w:sz="8" w:space="0" w:color="000000"/>
+              <w:bottom w:val="single" w:sz="8" w:space="0" w:color="000000"/>
+              <w:right w:val="single" w:sz="8" w:space="0" w:color="000000"/>
+            </w:tcBorders>
+            <w:shd w:val="clear" w:color="auto" w:fill="767171" w:themeFill="background2" w:themeFillShade="80"/>
+            <w:tcMar>
+              <w:top w:w="100" w:type="dxa"/>
+              <w:left w:w="100" w:type="dxa"/>
+              <w:bottom w:w="100" w:type="dxa"/>
+              <w:right w:w="100" w:type="dxa"/>
+            </w:tcMar>
+            <w:hideMark/>
+          </w:tcPr>
+          <w:p>
+            <w:pPr>
+              <w:spacing w:after="0" w:line="240" w:lineRule="auto"/>
+              <w:jc w:val="center"/>
+              <w:rPr>
+                <w:rFonts w:ascii="Kalam" w:eastAsia="Times New Roman" w:hAnsi="Kalam" w:cs="Kalam"/>
+                <w:sz w:val="24"/>
+                <w:szCs w:val="24"/>
+                <w:lang w:eastAsia="es-ES"/>
+              </w:rPr>
+            </w:pPr>
+            <w:r>
+              <w:rPr>
+                <w:rFonts w:ascii="Kalam" w:eastAsia="Times New Roman" w:hAnsi="Kalam" w:cs="Kalam"/>
+                <w:color w:val="FFFFFF"/>
+                <w:sz w:val="29"/>
+                <w:szCs w:val="29"/>
+                <w:lang w:eastAsia="es-ES"/>
+              </w:rPr>
+              <w:t>Tiempo Estimado</w:t>
+            </w:r>
+          </w:p>
+        </w:tc>
+      </w:tr>
+      <w:tr>
+        <w:trPr>
+          <w:trHeight w:val="304"/>
+        </w:trPr>
+        <w:tc>
+          <w:tcPr>
+            <w:tcW w:w="0" w:type="auto"/>
+            <w:tcBorders>
+              <w:top w:val="single" w:sz="8" w:space="0" w:color="000000"/>
+              <w:left w:val="single" w:sz="8" w:space="0" w:color="000000"/>
+              <w:bottom w:val="single" w:sz="8" w:space="0" w:color="000000"/>
+              <w:right w:val="single" w:sz="8" w:space="0" w:color="000000"/>
+            </w:tcBorders>
+            <w:tcMar>
+              <w:top w:w="100" w:type="dxa"/>
+              <w:left w:w="100" w:type="dxa"/>
+              <w:bottom w:w="100" w:type="dxa"/>
+              <w:right w:w="100" w:type="dxa"/>
+            </w:tcMar>
+            <w:hideMark/>
+          </w:tcPr>
+          <w:p>
+            <w:pPr>
+              <w:spacing w:after="0" w:line="240" w:lineRule="auto"/>
+              <w:jc w:val="center"/>
+              <w:rPr>
+                <w:rFonts w:ascii="Kalam" w:eastAsia="Times New Roman" w:hAnsi="Kalam" w:cs="Kalam"/>
+                <w:sz w:val="24"/>
+                <w:szCs w:val="24"/>
+                <w:lang w:eastAsia="es-ES"/>
+              </w:rPr>
+            </w:pPr>
+            <w:r>
+              <w:rPr>
+                <w:rFonts w:ascii="Kalam" w:eastAsia="Times New Roman" w:hAnsi="Kalam" w:cs="Kalam"/>
+                <w:color w:val="000000"/>
+                <w:sz w:val="25"/>
+                <w:szCs w:val="25"/>
+                <w:lang w:eastAsia="es-ES"/>
+              </w:rPr>
+              <w:t>Front</w:t>
+            </w:r>
+            <w:r>
+              <w:rPr>
+                <w:rFonts w:ascii="Kalam" w:eastAsia="Times New Roman" w:hAnsi="Kalam" w:cs="Kalam"/>
+                <w:color w:val="000000"/>
+                <w:sz w:val="25"/>
+                <w:szCs w:val="25"/>
+                <w:lang w:eastAsia="es-ES"/>
+              </w:rPr>
+              <w:t>E</w:t>
+            </w:r>
+            <w:r>
+              <w:rPr>
+                <w:rFonts w:ascii="Kalam" w:eastAsia="Times New Roman" w:hAnsi="Kalam" w:cs="Kalam"/>
+                <w:color w:val="000000"/>
+                <w:sz w:val="25"/>
+                <w:szCs w:val="25"/>
+                <w:lang w:eastAsia="es-ES"/>
+              </w:rPr>
+              <w:t>nd</w:t>
+            </w:r>
+          </w:p>
+        </w:tc>
+        <w:tc>
+          <w:tcPr>
+            <w:tcW w:w="0" w:type="auto"/>
+            <w:tcBorders>
+              <w:top w:val="single" w:sz="8" w:space="0" w:color="000000"/>
+              <w:left w:val="single" w:sz="8" w:space="0" w:color="000000"/>
+              <w:bottom w:val="single" w:sz="8" w:space="0" w:color="000000"/>
+              <w:right w:val="single" w:sz="8" w:space="0" w:color="000000"/>
+            </w:tcBorders>
+            <w:tcMar>
+              <w:top w:w="100" w:type="dxa"/>
+              <w:left w:w="100" w:type="dxa"/>
+              <w:bottom w:w="100" w:type="dxa"/>
+              <w:right w:w="100" w:type="dxa"/>
+            </w:tcMar>
+            <w:hideMark/>
+          </w:tcPr>
+          <w:p>
+            <w:pPr>
+              <w:spacing w:after="0" w:line="240" w:lineRule="auto"/>
+              <w:jc w:val="center"/>
+              <w:rPr>
+                <w:rFonts w:ascii="Kalam" w:eastAsia="Times New Roman" w:hAnsi="Kalam" w:cs="Kalam"/>
+                <w:sz w:val="24"/>
+                <w:szCs w:val="24"/>
+                <w:lang w:eastAsia="es-ES"/>
+              </w:rPr>
+            </w:pPr>
+            <w:r>
+              <w:rPr>
+                <w:rFonts w:ascii="Kalam" w:eastAsia="Times New Roman" w:hAnsi="Kalam" w:cs="Kalam"/>
+                <w:color w:val="000000"/>
+                <w:sz w:val="25"/>
+                <w:szCs w:val="25"/>
+                <w:lang w:eastAsia="es-ES"/>
+              </w:rPr>
+              <w:t>20 horas</w:t>
+            </w:r>
+          </w:p>
+        </w:tc>
+      </w:tr>
+      <w:tr>
+        <w:trPr>
+          <w:trHeight w:val="321"/>
+        </w:trPr>
+        <w:tc>
+          <w:tcPr>
+            <w:tcW w:w="0" w:type="auto"/>
+            <w:tcBorders>
+              <w:top w:val="single" w:sz="8" w:space="0" w:color="000000"/>
+              <w:left w:val="single" w:sz="8" w:space="0" w:color="000000"/>
+              <w:bottom w:val="single" w:sz="8" w:space="0" w:color="000000"/>
+              <w:right w:val="single" w:sz="8" w:space="0" w:color="000000"/>
+            </w:tcBorders>
+            <w:shd w:val="clear" w:color="auto" w:fill="FDCCD4"/>
+            <w:tcMar>
+              <w:top w:w="100" w:type="dxa"/>
+              <w:left w:w="100" w:type="dxa"/>
+              <w:bottom w:w="100" w:type="dxa"/>
+              <w:right w:w="100" w:type="dxa"/>
+            </w:tcMar>
+            <w:hideMark/>
+          </w:tcPr>
+          <w:p>
+            <w:pPr>
+              <w:spacing w:after="0" w:line="240" w:lineRule="auto"/>
+              <w:jc w:val="center"/>
+              <w:rPr>
+                <w:rFonts w:ascii="Kalam" w:eastAsia="Times New Roman" w:hAnsi="Kalam" w:cs="Kalam"/>
+                <w:sz w:val="24"/>
+                <w:szCs w:val="24"/>
+                <w:lang w:eastAsia="es-ES"/>
+              </w:rPr>
+            </w:pPr>
+            <w:r>
+              <w:rPr>
+                <w:rFonts w:ascii="Kalam" w:eastAsia="Times New Roman" w:hAnsi="Kalam" w:cs="Kalam"/>
+                <w:color w:val="000000"/>
+                <w:sz w:val="25"/>
+                <w:szCs w:val="25"/>
+                <w:u w:val="single"/>
+                <w:lang w:eastAsia="es-ES"/>
+              </w:rPr>
+              <w:t>Back</w:t>
+            </w:r>
+            <w:r>
+              <w:rPr>
+                <w:rFonts w:ascii="Kalam" w:eastAsia="Times New Roman" w:hAnsi="Kalam" w:cs="Kalam"/>
+                <w:color w:val="000000"/>
+                <w:sz w:val="25"/>
+                <w:szCs w:val="25"/>
+                <w:u w:val="single"/>
+                <w:lang w:eastAsia="es-ES"/>
+              </w:rPr>
+              <w:t>E</w:t>
+            </w:r>
+            <w:r>
+              <w:rPr>
+                <w:rFonts w:ascii="Kalam" w:eastAsia="Times New Roman" w:hAnsi="Kalam" w:cs="Kalam"/>
+                <w:color w:val="000000"/>
+                <w:sz w:val="25"/>
+                <w:szCs w:val="25"/>
+                <w:u w:val="single"/>
+                <w:lang w:eastAsia="es-ES"/>
+              </w:rPr>
+              <w:t>nd</w:t>
+            </w:r>
+            <w:r>
+              <w:rPr>
+                <w:rFonts w:ascii="Kalam" w:eastAsia="Times New Roman" w:hAnsi="Kalam" w:cs="Kalam"/>
+                <w:color w:val="000000"/>
+                <w:sz w:val="25"/>
+                <w:szCs w:val="25"/>
+                <w:lang w:eastAsia="es-ES"/>
+              </w:rPr>
+              <w:t xml:space="preserve"> + lógica de negocio</w:t>
+            </w:r>
+          </w:p>
+        </w:tc>
+        <w:tc>
+          <w:tcPr>
+            <w:tcW w:w="0" w:type="auto"/>
+            <w:tcBorders>
+              <w:top w:val="single" w:sz="8" w:space="0" w:color="000000"/>
+              <w:left w:val="single" w:sz="8" w:space="0" w:color="000000"/>
+              <w:bottom w:val="single" w:sz="8" w:space="0" w:color="000000"/>
+              <w:right w:val="single" w:sz="8" w:space="0" w:color="000000"/>
+            </w:tcBorders>
+            <w:shd w:val="clear" w:color="auto" w:fill="FDCCD4"/>
+            <w:tcMar>
+              <w:top w:w="100" w:type="dxa"/>
+              <w:left w:w="100" w:type="dxa"/>
+              <w:bottom w:w="100" w:type="dxa"/>
+              <w:right w:w="100" w:type="dxa"/>
+            </w:tcMar>
+            <w:hideMark/>
+          </w:tcPr>
+          <w:p>
+            <w:pPr>
+              <w:spacing w:after="0" w:line="240" w:lineRule="auto"/>
+              <w:jc w:val="center"/>
+              <w:rPr>
+                <w:rFonts w:ascii="Kalam" w:eastAsia="Times New Roman" w:hAnsi="Kalam" w:cs="Kalam"/>
+                <w:sz w:val="24"/>
+                <w:szCs w:val="24"/>
+                <w:lang w:eastAsia="es-ES"/>
+              </w:rPr>
+            </w:pPr>
+            <w:r>
+              <w:rPr>
+                <w:rFonts w:ascii="Kalam" w:eastAsia="Times New Roman" w:hAnsi="Kalam" w:cs="Kalam"/>
+                <w:color w:val="000000"/>
+                <w:sz w:val="25"/>
+                <w:szCs w:val="25"/>
+                <w:lang w:eastAsia="es-ES"/>
+              </w:rPr>
+              <w:t>40 horas</w:t>
+            </w:r>
+          </w:p>
+        </w:tc>
+      </w:tr>
+      <w:tr>
+        <w:trPr>
+          <w:trHeight w:val="304"/>
+        </w:trPr>
+        <w:tc>
+          <w:tcPr>
+            <w:tcW w:w="0" w:type="auto"/>
+            <w:tcBorders>
+              <w:top w:val="single" w:sz="8" w:space="0" w:color="000000"/>
+              <w:left w:val="single" w:sz="8" w:space="0" w:color="000000"/>
+              <w:bottom w:val="single" w:sz="8" w:space="0" w:color="000000"/>
+              <w:right w:val="single" w:sz="8" w:space="0" w:color="000000"/>
+            </w:tcBorders>
+            <w:tcMar>
+              <w:top w:w="100" w:type="dxa"/>
+              <w:left w:w="100" w:type="dxa"/>
+              <w:bottom w:w="100" w:type="dxa"/>
+              <w:right w:w="100" w:type="dxa"/>
+            </w:tcMar>
+            <w:hideMark/>
+          </w:tcPr>
+          <w:p>
+            <w:pPr>
+              <w:spacing w:after="0" w:line="240" w:lineRule="auto"/>
+              <w:jc w:val="center"/>
+              <w:rPr>
+                <w:rFonts w:ascii="Kalam" w:eastAsia="Times New Roman" w:hAnsi="Kalam" w:cs="Kalam"/>
+                <w:sz w:val="24"/>
+                <w:szCs w:val="24"/>
+                <w:lang w:eastAsia="es-ES"/>
+              </w:rPr>
+            </w:pPr>
+            <w:r>
+              <w:rPr>
+                <w:rFonts w:ascii="Kalam" w:eastAsia="Times New Roman" w:hAnsi="Kalam" w:cs="Kalam"/>
+                <w:color w:val="000000"/>
+                <w:sz w:val="25"/>
+                <w:szCs w:val="25"/>
+                <w:lang w:eastAsia="es-ES"/>
+              </w:rPr>
+              <w:t>Base de datos</w:t>
+            </w:r>
+          </w:p>
+        </w:tc>
+        <w:tc>
+          <w:tcPr>
+            <w:tcW w:w="0" w:type="auto"/>
+            <w:tcBorders>
+              <w:top w:val="single" w:sz="8" w:space="0" w:color="000000"/>
+              <w:left w:val="single" w:sz="8" w:space="0" w:color="000000"/>
+              <w:bottom w:val="single" w:sz="8" w:space="0" w:color="000000"/>
+              <w:right w:val="single" w:sz="8" w:space="0" w:color="000000"/>
+            </w:tcBorders>
+            <w:tcMar>
+              <w:top w:w="100" w:type="dxa"/>
+              <w:left w:w="100" w:type="dxa"/>
+              <w:bottom w:w="100" w:type="dxa"/>
+              <w:right w:w="100" w:type="dxa"/>
+            </w:tcMar>
+            <w:hideMark/>
+          </w:tcPr>
+          <w:p>
+            <w:pPr>
+              <w:spacing w:after="0" w:line="240" w:lineRule="auto"/>
+              <w:jc w:val="center"/>
+              <w:rPr>
+                <w:rFonts w:ascii="Kalam" w:eastAsia="Times New Roman" w:hAnsi="Kalam" w:cs="Kalam"/>
+                <w:sz w:val="24"/>
+                <w:szCs w:val="24"/>
+                <w:lang w:eastAsia="es-ES"/>
+              </w:rPr>
+            </w:pPr>
+            <w:r>
+              <w:rPr>
+                <w:rFonts w:ascii="Kalam" w:eastAsia="Times New Roman" w:hAnsi="Kalam" w:cs="Kalam"/>
+                <w:color w:val="000000"/>
+                <w:sz w:val="25"/>
+                <w:szCs w:val="25"/>
+                <w:lang w:eastAsia="es-ES"/>
+              </w:rPr>
+              <w:t>10 horas</w:t>
+            </w:r>
+          </w:p>
+        </w:tc>
+      </w:tr>
+      <w:tr>
+        <w:trPr>
+          <w:trHeight w:val="304"/>
+        </w:trPr>
+        <w:tc>
+          <w:tcPr>
+            <w:tcW w:w="0" w:type="auto"/>
+            <w:tcBorders>
+              <w:top w:val="single" w:sz="8" w:space="0" w:color="000000"/>
+              <w:left w:val="single" w:sz="8" w:space="0" w:color="000000"/>
+              <w:bottom w:val="single" w:sz="8" w:space="0" w:color="000000"/>
+              <w:right w:val="single" w:sz="8" w:space="0" w:color="000000"/>
+            </w:tcBorders>
+            <w:shd w:val="clear" w:color="auto" w:fill="FDCCD4"/>
+            <w:tcMar>
+              <w:top w:w="100" w:type="dxa"/>
+              <w:left w:w="100" w:type="dxa"/>
+              <w:bottom w:w="100" w:type="dxa"/>
+              <w:right w:w="100" w:type="dxa"/>
+            </w:tcMar>
+            <w:hideMark/>
+          </w:tcPr>
+          <w:p>
+            <w:pPr>
+              <w:spacing w:after="0" w:line="240" w:lineRule="auto"/>
+              <w:jc w:val="center"/>
+              <w:rPr>
+                <w:rFonts w:ascii="Kalam" w:eastAsia="Times New Roman" w:hAnsi="Kalam" w:cs="Kalam"/>
+                <w:sz w:val="24"/>
+                <w:szCs w:val="24"/>
+                <w:lang w:eastAsia="es-ES"/>
+              </w:rPr>
+            </w:pPr>
+            <w:r>
+              <w:rPr>
+                <w:rFonts w:ascii="Kalam" w:eastAsia="Times New Roman" w:hAnsi="Kalam" w:cs="Kalam"/>
+                <w:color w:val="000000"/>
+                <w:sz w:val="25"/>
+                <w:szCs w:val="25"/>
+                <w:lang w:eastAsia="es-ES"/>
+              </w:rPr>
+              <w:t>Pruebas/Validaciones</w:t>
+            </w:r>
+          </w:p>
+        </w:tc>
+        <w:tc>
+          <w:tcPr>
+            <w:tcW w:w="0" w:type="auto"/>
+            <w:tcBorders>
+              <w:top w:val="single" w:sz="8" w:space="0" w:color="000000"/>
+              <w:left w:val="single" w:sz="8" w:space="0" w:color="000000"/>
+              <w:bottom w:val="single" w:sz="8" w:space="0" w:color="000000"/>
+              <w:right w:val="single" w:sz="8" w:space="0" w:color="000000"/>
+            </w:tcBorders>
+            <w:shd w:val="clear" w:color="auto" w:fill="FDCCD4"/>
+            <w:tcMar>
+              <w:top w:w="100" w:type="dxa"/>
+              <w:left w:w="100" w:type="dxa"/>
+              <w:bottom w:w="100" w:type="dxa"/>
+              <w:right w:w="100" w:type="dxa"/>
+            </w:tcMar>
+            <w:hideMark/>
+          </w:tcPr>
+          <w:p>
+            <w:pPr>
+              <w:spacing w:after="0" w:line="240" w:lineRule="auto"/>
+              <w:jc w:val="center"/>
+              <w:rPr>
+                <w:rFonts w:ascii="Kalam" w:eastAsia="Times New Roman" w:hAnsi="Kalam" w:cs="Kalam"/>
+                <w:sz w:val="24"/>
+                <w:szCs w:val="24"/>
+                <w:lang w:eastAsia="es-ES"/>
+              </w:rPr>
+            </w:pPr>
+            <w:r>
+              <w:rPr>
+                <w:rFonts w:ascii="Kalam" w:eastAsia="Times New Roman" w:hAnsi="Kalam" w:cs="Kalam"/>
+                <w:color w:val="000000"/>
+                <w:sz w:val="25"/>
+                <w:szCs w:val="25"/>
+                <w:lang w:eastAsia="es-ES"/>
+              </w:rPr>
+              <w:t>30 horas</w:t>
+            </w:r>
+          </w:p>
+        </w:tc>
+      </w:tr>
+      <w:tr>
+        <w:trPr>
+          <w:trHeight w:val="376"/>
+        </w:trPr>
+        <w:tc>
+          <w:tcPr>
+            <w:tcW w:w="0" w:type="auto"/>
+            <w:tcBorders>
+              <w:top w:val="single" w:sz="8" w:space="0" w:color="000000"/>
+              <w:left w:val="single" w:sz="8" w:space="0" w:color="000000"/>
+              <w:bottom w:val="single" w:sz="8" w:space="0" w:color="000000"/>
+              <w:right w:val="single" w:sz="8" w:space="0" w:color="000000"/>
+            </w:tcBorders>
+            <w:shd w:val="clear" w:color="auto" w:fill="767171" w:themeFill="background2" w:themeFillShade="80"/>
+            <w:tcMar>
+              <w:top w:w="100" w:type="dxa"/>
+              <w:left w:w="100" w:type="dxa"/>
+              <w:bottom w:w="100" w:type="dxa"/>
+              <w:right w:w="100" w:type="dxa"/>
+            </w:tcMar>
+            <w:hideMark/>
+          </w:tcPr>
+          <w:p>
+            <w:pPr>
+              <w:spacing w:after="0" w:line="240" w:lineRule="auto"/>
+              <w:jc w:val="center"/>
+              <w:rPr>
+                <w:rFonts w:ascii="Kalam" w:eastAsia="Times New Roman" w:hAnsi="Kalam" w:cs="Kalam"/>
+                <w:sz w:val="24"/>
+                <w:szCs w:val="24"/>
+                <w:lang w:eastAsia="es-ES"/>
+              </w:rPr>
+            </w:pPr>
+            <w:r>
+              <w:rPr>
+                <w:rFonts w:ascii="Kalam" w:eastAsia="Times New Roman" w:hAnsi="Kalam" w:cs="Kalam"/>
+                <w:color w:val="FFFFFF"/>
+                <w:sz w:val="29"/>
+                <w:szCs w:val="29"/>
+                <w:lang w:eastAsia="es-ES"/>
+              </w:rPr>
+              <w:t>TOTAL</w:t>
+            </w:r>
+          </w:p>
+        </w:tc>
+        <w:tc>
+          <w:tcPr>
+            <w:tcW w:w="0" w:type="auto"/>
+            <w:tcBorders>
+              <w:top w:val="single" w:sz="8" w:space="0" w:color="000000"/>
+              <w:left w:val="single" w:sz="8" w:space="0" w:color="000000"/>
+              <w:bottom w:val="single" w:sz="8" w:space="0" w:color="000000"/>
+              <w:right w:val="single" w:sz="8" w:space="0" w:color="000000"/>
+            </w:tcBorders>
+            <w:shd w:val="clear" w:color="auto" w:fill="767171" w:themeFill="background2" w:themeFillShade="80"/>
+            <w:tcMar>
+              <w:top w:w="100" w:type="dxa"/>
+              <w:left w:w="100" w:type="dxa"/>
+              <w:bottom w:w="100" w:type="dxa"/>
+              <w:right w:w="100" w:type="dxa"/>
+            </w:tcMar>
+            <w:hideMark/>
+          </w:tcPr>
+          <w:p>
+            <w:pPr>
+              <w:spacing w:after="0" w:line="240" w:lineRule="auto"/>
+              <w:jc w:val="center"/>
+              <w:rPr>
+                <w:rFonts w:ascii="Kalam" w:eastAsia="Times New Roman" w:hAnsi="Kalam" w:cs="Kalam"/>
+                <w:sz w:val="24"/>
+                <w:szCs w:val="24"/>
+                <w:lang w:eastAsia="es-ES"/>
+              </w:rPr>
+            </w:pPr>
+            <w:r>
+              <w:rPr>
+                <w:rFonts w:ascii="Kalam" w:eastAsia="Times New Roman" w:hAnsi="Kalam" w:cs="Kalam"/>
+                <w:color w:val="FFFFFF"/>
+                <w:sz w:val="29"/>
+                <w:szCs w:val="29"/>
+                <w:lang w:eastAsia="es-ES"/>
+              </w:rPr>
+              <w:t>100 horas</w:t>
+            </w:r>
+          </w:p>
+        </w:tc>
+      </w:tr>
+    </w:tbl>
+    <w:p>
+      <w:pPr>
+        <w:spacing w:line="240" w:lineRule="auto"/>
+        <w:jc w:val="both"/>
+        <w:rPr>
+          <w:rFonts w:ascii="Kalam" w:hAnsi="Kalam" w:cs="Kalam"/>
+          <w:sz w:val="28"/>
+          <w:szCs w:val="28"/>
+        </w:rPr>
+      </w:pPr>
+    </w:p>
+    <w:p>
+      <w:pPr>
+        <w:spacing w:line="240" w:lineRule="auto"/>
+        <w:jc w:val="both"/>
+        <w:rPr>
+          <w:rFonts w:ascii="Kalam" w:hAnsi="Kalam" w:cs="Kalam"/>
+          <w:sz w:val="28"/>
+          <w:szCs w:val="28"/>
+        </w:rPr>
+      </w:pPr>
+    </w:p>
+    <w:p>
+      <w:pPr>
+        <w:spacing w:line="240" w:lineRule="auto"/>
+        <w:jc w:val="both"/>
+        <w:rPr>
+          <w:rFonts w:ascii="Kalam" w:hAnsi="Kalam" w:cs="Kalam"/>
+          <w:b/>
+          <w:bCs/>
+          <w:sz w:val="28"/>
+          <w:szCs w:val="28"/>
+        </w:rPr>
+      </w:pPr>
+      <w:r>
+        <w:rPr>
+          <w:rFonts w:ascii="Kalam" w:hAnsi="Kalam" w:cs="Kalam"/>
+          <w:b/>
+          <w:bCs/>
+          <w:sz w:val="28"/>
+          <w:szCs w:val="28"/>
+        </w:rPr>
+        <w:t>Análisis del contexto</w:t>
+      </w:r>
+    </w:p>
+    <w:p>
+      <w:pPr>
+        <w:spacing w:line="240" w:lineRule="auto"/>
+        <w:jc w:val="both"/>
+        <w:rPr>
+          <w:rFonts w:ascii="Kalam" w:hAnsi="Kalam" w:cs="Kalam"/>
+          <w:b/>
+          <w:bCs/>
+          <w:sz w:val="28"/>
+          <w:szCs w:val="28"/>
+        </w:rPr>
+      </w:pPr>
+      <w:r>
+        <w:rPr>
+          <w:noProof/>
+          <w:color w:val="000000"/>
+          <w:sz w:val="25"/>
+          <w:szCs w:val="25"/>
+          <w:bdr w:val="none" w:sz="0" w:space="0" w:color="auto" w:frame="1"/>
+        </w:rPr>
+        <w:drawing>
+          <wp:anchor distT="0" distB="0" distL="114300" distR="114300" simplePos="0" relativeHeight="251658240" behindDoc="1" locked="0" layoutInCell="1" allowOverlap="1" wp14:anchorId="6663105D" wp14:editId="0AE7BE56">
+            <wp:simplePos x="0" y="0"/>
+            <wp:positionH relativeFrom="margin">
+              <wp:posOffset>308344</wp:posOffset>
+            </wp:positionH>
+            <wp:positionV relativeFrom="paragraph">
+              <wp:posOffset>130899</wp:posOffset>
+            </wp:positionV>
+            <wp:extent cx="4561367" cy="5373981"/>
+            <wp:effectExtent l="0" t="0" r="0" b="0"/>
+            <wp:wrapNone/>
+            <wp:docPr id="2" name="Imagen 2"/>
+            <wp:cNvGraphicFramePr>
+              <a:graphicFrameLocks xmlns:a="http://schemas.openxmlformats.org/drawingml/2006/main" noChangeAspect="1"/>
+            </wp:cNvGraphicFramePr>
+            <a:graphic xmlns:a="http://schemas.openxmlformats.org/drawingml/2006/main">
+              <a:graphicData uri="http://schemas.openxmlformats.org/drawingml/2006/picture">
+                <pic:pic xmlns:pic="http://schemas.openxmlformats.org/drawingml/2006/picture">
+                  <pic:nvPicPr>
+                    <pic:cNvPr id="0" name="Picture 2"/>
+                    <pic:cNvPicPr>
+                      <a:picLocks noChangeAspect="1" noChangeArrowheads="1"/>
+                    </pic:cNvPicPr>
+                  </pic:nvPicPr>
+                  <pic:blipFill>
+                    <a:blip r:embed="rId6">
+                      <a:extLst>
+                        <a:ext uri="{28A0092B-C50C-407E-A947-70E740481C1C}">
+                          <a14:useLocalDpi xmlns:a14="http://schemas.microsoft.com/office/drawing/2010/main" val="0"/>
+                        </a:ext>
+                      </a:extLst>
+                    </a:blip>
+                    <a:srcRect/>
+                    <a:stretch>
+                      <a:fillRect/>
+                    </a:stretch>
+                  </pic:blipFill>
+                  <pic:spPr bwMode="auto">
+                    <a:xfrm>
+                      <a:off x="0" y="0"/>
+                      <a:ext cx="4561367" cy="5373981"/>
+                    </a:xfrm>
+                    <a:prstGeom prst="rect">
+                      <a:avLst/>
+                    </a:prstGeom>
+                    <a:noFill/>
+                    <a:ln>
+                      <a:noFill/>
+                    </a:ln>
+                  </pic:spPr>
+                </pic:pic>
+              </a:graphicData>
+            </a:graphic>
+            <wp14:sizeRelH relativeFrom="margin">
+              <wp14:pctWidth>0</wp14:pctWidth>
+            </wp14:sizeRelH>
+            <wp14:sizeRelV relativeFrom="margin">
+              <wp14:pctHeight>0</wp14:pctHeight>
+            </wp14:sizeRelV>
+          </wp:anchor>
+        </w:drawing>
+      </w:r>
+    </w:p>
+    <w:p>
+      <w:pPr>
+        <w:spacing w:line="240" w:lineRule="auto"/>
+        <w:jc w:val="both"/>
+        <w:rPr>
+          <w:rFonts w:ascii="Kalam" w:hAnsi="Kalam" w:cs="Kalam"/>
+          <w:b/>
+          <w:bCs/>
+          <w:sz w:val="28"/>
+          <w:szCs w:val="28"/>
+        </w:rPr>
+      </w:pPr>
+    </w:p>
+    <w:p>
+      <w:pPr>
+        <w:spacing w:line="240" w:lineRule="auto"/>
+        <w:jc w:val="both"/>
+        <w:rPr>
+          <w:rFonts w:ascii="Kalam" w:hAnsi="Kalam" w:cs="Kalam"/>
+          <w:b/>
+          <w:bCs/>
+          <w:sz w:val="28"/>
+          <w:szCs w:val="28"/>
+        </w:rPr>
+      </w:pPr>
+    </w:p>
+    <w:p>
+      <w:pPr>
+        <w:spacing w:line="240" w:lineRule="auto"/>
+        <w:jc w:val="both"/>
+        <w:rPr>
+          <w:rFonts w:ascii="Kalam" w:hAnsi="Kalam" w:cs="Kalam"/>
+          <w:b/>
+          <w:bCs/>
+          <w:sz w:val="28"/>
+          <w:szCs w:val="28"/>
+        </w:rPr>
+      </w:pPr>
+    </w:p>
+    <w:p>
+      <w:pPr>
+        <w:spacing w:line="240" w:lineRule="auto"/>
+        <w:jc w:val="both"/>
+        <w:rPr>
+          <w:rFonts w:ascii="Kalam" w:hAnsi="Kalam" w:cs="Kalam"/>
+          <w:b/>
+          <w:bCs/>
+          <w:sz w:val="28"/>
+          <w:szCs w:val="28"/>
+        </w:rPr>
+      </w:pPr>
+    </w:p>
+    <w:p>
+      <w:pPr>
+        <w:spacing w:line="240" w:lineRule="auto"/>
+        <w:jc w:val="both"/>
+        <w:rPr>
+          <w:rFonts w:ascii="Kalam" w:hAnsi="Kalam" w:cs="Kalam"/>
+          <w:b/>
+          <w:bCs/>
+          <w:sz w:val="28"/>
+          <w:szCs w:val="28"/>
+        </w:rPr>
+      </w:pPr>
+    </w:p>
+    <w:p>
+      <w:pPr>
+        <w:spacing w:line="240" w:lineRule="auto"/>
+        <w:jc w:val="both"/>
+        <w:rPr>
+          <w:rFonts w:ascii="Kalam" w:hAnsi="Kalam" w:cs="Kalam"/>
+          <w:b/>
+          <w:bCs/>
+          <w:sz w:val="28"/>
+          <w:szCs w:val="28"/>
+        </w:rPr>
+      </w:pPr>
+    </w:p>
+    <w:p>
+      <w:pPr>
+        <w:spacing w:line="240" w:lineRule="auto"/>
+        <w:jc w:val="both"/>
+        <w:rPr>
+          <w:rFonts w:ascii="Kalam" w:hAnsi="Kalam" w:cs="Kalam"/>
+          <w:b/>
+          <w:bCs/>
+          <w:sz w:val="28"/>
+          <w:szCs w:val="28"/>
+        </w:rPr>
+      </w:pPr>
+    </w:p>
+    <w:p>
+      <w:pPr>
+        <w:spacing w:line="240" w:lineRule="auto"/>
+        <w:jc w:val="both"/>
+        <w:rPr>
+          <w:rFonts w:ascii="Kalam" w:hAnsi="Kalam" w:cs="Kalam"/>
+          <w:b/>
+          <w:bCs/>
+          <w:sz w:val="28"/>
+          <w:szCs w:val="28"/>
+        </w:rPr>
+      </w:pPr>
+    </w:p>
+    <w:p>
+      <w:pPr>
+        <w:spacing w:line="240" w:lineRule="auto"/>
+        <w:jc w:val="both"/>
+        <w:rPr>
+          <w:rFonts w:ascii="Kalam" w:hAnsi="Kalam" w:cs="Kalam"/>
+          <w:b/>
+          <w:bCs/>
+          <w:sz w:val="28"/>
+          <w:szCs w:val="28"/>
+        </w:rPr>
+      </w:pPr>
+    </w:p>
+    <w:p>
+      <w:pPr>
+        <w:spacing w:line="240" w:lineRule="auto"/>
+        <w:jc w:val="both"/>
+        <w:rPr>
+          <w:rFonts w:ascii="Kalam" w:hAnsi="Kalam" w:cs="Kalam"/>
+          <w:b/>
+          <w:bCs/>
+          <w:sz w:val="28"/>
+          <w:szCs w:val="28"/>
+        </w:rPr>
+      </w:pPr>
+    </w:p>
+    <w:p>
+      <w:pPr>
+        <w:spacing w:line="240" w:lineRule="auto"/>
+        <w:jc w:val="both"/>
+        <w:rPr>
+          <w:rFonts w:ascii="Kalam" w:hAnsi="Kalam" w:cs="Kalam"/>
+          <w:b/>
+          <w:bCs/>
+          <w:sz w:val="28"/>
+          <w:szCs w:val="28"/>
+        </w:rPr>
+      </w:pPr>
+    </w:p>
+    <w:p>
+      <w:pPr>
+        <w:spacing w:line="240" w:lineRule="auto"/>
+        <w:jc w:val="both"/>
+        <w:rPr>
+          <w:rFonts w:ascii="Kalam" w:hAnsi="Kalam" w:cs="Kalam"/>
+          <w:b/>
+          <w:bCs/>
+          <w:sz w:val="28"/>
+          <w:szCs w:val="28"/>
+        </w:rPr>
+      </w:pPr>
+    </w:p>
+    <w:p>
+      <w:pPr>
+        <w:spacing w:line="240" w:lineRule="auto"/>
+        <w:jc w:val="both"/>
+        <w:rPr>
+          <w:rFonts w:ascii="Kalam" w:hAnsi="Kalam" w:cs="Kalam"/>
+          <w:b/>
+          <w:bCs/>
+          <w:sz w:val="32"/>
+          <w:szCs w:val="32"/>
+        </w:rPr>
+      </w:pPr>
+      <w:r>
+        <w:rPr>
+          <w:rFonts w:ascii="Kalam" w:hAnsi="Kalam" w:cs="Kalam"/>
+          <w:b/>
+          <w:bCs/>
+          <w:sz w:val="32"/>
+          <w:szCs w:val="32"/>
+        </w:rPr>
+        <w:lastRenderedPageBreak/>
+        <w:t>Diseño del sistema</w:t>
+      </w:r>
+    </w:p>
+    <w:p>
+      <w:pPr>
+        <w:spacing w:line="240" w:lineRule="auto"/>
+        <w:jc w:val="both"/>
+        <w:rPr>
+          <w:rFonts w:ascii="Kalam" w:hAnsi="Kalam" w:cs="Kalam"/>
+          <w:b/>
+          <w:bCs/>
+          <w:sz w:val="32"/>
+          <w:szCs w:val="32"/>
+        </w:rPr>
+      </w:pPr>
+    </w:p>
+    <w:p>
+      <w:pPr>
+        <w:spacing w:before="240" w:after="240" w:line="240" w:lineRule="auto"/>
+        <w:rPr>
+          <w:rFonts w:ascii="Kalam" w:eastAsia="Times New Roman" w:hAnsi="Kalam" w:cs="Kalam"/>
+          <w:sz w:val="28"/>
+          <w:szCs w:val="28"/>
+          <w:lang w:eastAsia="es-ES"/>
+        </w:rPr>
+      </w:pPr>
+      <w:r>
+        <w:rPr>
+          <w:rFonts w:ascii="Kalam" w:eastAsia="Times New Roman" w:hAnsi="Kalam" w:cs="Kalam"/>
+          <w:color w:val="000000"/>
+          <w:sz w:val="28"/>
+          <w:szCs w:val="28"/>
+          <w:lang w:eastAsia="es-ES"/>
+        </w:rPr>
+        <w:t>El funcionamiento de la aplicación sería el siguiente:</w:t>
+      </w:r>
+    </w:p>
+    <w:p>
+      <w:pPr>
+        <w:pStyle w:val="Prrafodelista"/>
+        <w:numPr>
+          <w:ilvl w:val="0"/>
+          <w:numId w:val="6"/>
+        </w:numPr>
+        <w:spacing w:before="240" w:after="240" w:line="240" w:lineRule="auto"/>
+        <w:jc w:val="both"/>
+        <w:textAlignment w:val="baseline"/>
+        <w:rPr>
+          <w:rFonts w:ascii="Kalam" w:eastAsia="Times New Roman" w:hAnsi="Kalam" w:cs="Kalam"/>
+          <w:color w:val="000000"/>
+          <w:sz w:val="28"/>
+          <w:szCs w:val="28"/>
+          <w:lang w:eastAsia="es-ES"/>
+        </w:rPr>
+      </w:pPr>
+      <w:r>
+        <w:rPr>
+          <w:rFonts w:ascii="Kalam" w:eastAsia="Times New Roman" w:hAnsi="Kalam" w:cs="Kalam"/>
+          <w:color w:val="000000"/>
+          <w:sz w:val="28"/>
+          <w:szCs w:val="28"/>
+          <w:lang w:eastAsia="es-ES"/>
+        </w:rPr>
+        <w:t>Mediante el registro, el usuario se añade a la base de datos de la aplicación.</w:t>
+      </w:r>
+    </w:p>
+    <w:p>
+      <w:pPr>
+        <w:pStyle w:val="Prrafodelista"/>
+        <w:numPr>
+          <w:ilvl w:val="0"/>
+          <w:numId w:val="6"/>
+        </w:numPr>
+        <w:spacing w:before="240" w:after="240" w:line="240" w:lineRule="auto"/>
+        <w:jc w:val="both"/>
+        <w:textAlignment w:val="baseline"/>
+        <w:rPr>
+          <w:rFonts w:ascii="Kalam" w:eastAsia="Times New Roman" w:hAnsi="Kalam" w:cs="Kalam"/>
+          <w:color w:val="000000"/>
+          <w:sz w:val="28"/>
+          <w:szCs w:val="28"/>
+          <w:lang w:eastAsia="es-ES"/>
+        </w:rPr>
+      </w:pPr>
+      <w:r>
+        <w:rPr>
+          <w:rFonts w:ascii="Kalam" w:eastAsia="Times New Roman" w:hAnsi="Kalam" w:cs="Kalam"/>
+          <w:color w:val="000000"/>
+          <w:sz w:val="28"/>
+          <w:szCs w:val="28"/>
+          <w:lang w:eastAsia="es-ES"/>
+        </w:rPr>
+        <w:t xml:space="preserve">Una vez registrado, al usuario le aparecerá una ventana donde elegirá los distintos ajustes que servirán para filtrar los usuarios que se le mostrarán en la ventana de búsqueda. Posteriormente, el usuario los filtrará manualmente en la ventana de búsqueda mediante los botones de like o </w:t>
+      </w:r>
+      <w:r>
+        <w:rPr>
+          <w:rFonts w:ascii="Kalam" w:eastAsia="Times New Roman" w:hAnsi="Kalam" w:cs="Kalam"/>
+          <w:color w:val="000000"/>
+          <w:sz w:val="28"/>
+          <w:szCs w:val="28"/>
+          <w:lang w:eastAsia="es-ES"/>
+        </w:rPr>
+        <w:t>dislike</w:t>
+      </w:r>
+      <w:r>
+        <w:rPr>
+          <w:color w:val="000000"/>
+          <w:sz w:val="32"/>
+          <w:szCs w:val="32"/>
+          <w:bdr w:val="none" w:sz="0" w:space="0" w:color="auto" w:frame="1"/>
         </w:rPr>
         <w:t xml:space="preserve"> </w:t>
       </w:r>
       <w:r>
         <w:rPr>
-          <w:rFonts w:ascii="Kalam" w:hAnsi="Kalam" w:cs="Kalam"/>
-          <w:sz w:val="28"/>
-          <w:szCs w:val="28"/>
-        </w:rPr>
-        <w:t>Tinder, Badoo o Bumble</w:t>
-      </w:r>
-      <w:r>
-        <w:rPr>
-          <w:rFonts w:ascii="Kalam" w:hAnsi="Kalam" w:cs="Kalam"/>
-          <w:sz w:val="28"/>
-          <w:szCs w:val="28"/>
-        </w:rPr>
-        <w:t>).</w:t>
-      </w:r>
-    </w:p>
-    <w:p>
-      <w:pPr>
-        <w:spacing w:line="240" w:lineRule="auto"/>
-        <w:jc w:val="both"/>
-        <w:rPr>
-          <w:rFonts w:ascii="Kalam" w:hAnsi="Kalam" w:cs="Kalam"/>
-          <w:sz w:val="28"/>
-          <w:szCs w:val="28"/>
-        </w:rPr>
-      </w:pPr>
-      <w:r>
-        <w:rPr>
-          <w:rFonts w:ascii="Kalam" w:hAnsi="Kalam" w:cs="Kalam"/>
-          <w:sz w:val="28"/>
-          <w:szCs w:val="28"/>
-        </w:rPr>
-        <w:t xml:space="preserve">Enfocadas para perros solo hay 3 reconocidas: DogDateAfternoon, Tindog y Dig, sin embargo, solo esta última cuenta con una aplicación móvil por lo que Badoog contaría con un amplio mercado que explotar. </w:t>
-      </w:r>
+          <w:rFonts w:ascii="Kalam" w:eastAsia="Times New Roman" w:hAnsi="Kalam" w:cs="Kalam"/>
+          <w:color w:val="000000"/>
+          <w:sz w:val="28"/>
+          <w:szCs w:val="28"/>
+          <w:lang w:eastAsia="es-ES"/>
+        </w:rPr>
+        <w:t>en</w:t>
+      </w:r>
+      <w:r>
+        <w:rPr>
+          <w:rFonts w:ascii="Kalam" w:eastAsia="Times New Roman" w:hAnsi="Kalam" w:cs="Kalam"/>
+          <w:color w:val="000000"/>
+          <w:sz w:val="28"/>
+          <w:szCs w:val="28"/>
+          <w:lang w:eastAsia="es-ES"/>
+        </w:rPr>
+        <w:t xml:space="preserve"> función de sus preferencias.</w:t>
+      </w:r>
+    </w:p>
+    <w:p>
+      <w:pPr>
+        <w:pStyle w:val="Prrafodelista"/>
+        <w:numPr>
+          <w:ilvl w:val="0"/>
+          <w:numId w:val="6"/>
+        </w:numPr>
+        <w:spacing w:before="240" w:after="240" w:line="240" w:lineRule="auto"/>
+        <w:jc w:val="both"/>
+        <w:textAlignment w:val="baseline"/>
+        <w:rPr>
+          <w:rFonts w:ascii="Kalam" w:eastAsia="Times New Roman" w:hAnsi="Kalam" w:cs="Kalam"/>
+          <w:color w:val="000000"/>
+          <w:sz w:val="28"/>
+          <w:szCs w:val="28"/>
+          <w:lang w:eastAsia="es-ES"/>
+        </w:rPr>
+      </w:pPr>
+      <w:r>
+        <w:rPr>
+          <w:rFonts w:ascii="Kalam" w:eastAsia="Times New Roman" w:hAnsi="Kalam" w:cs="Kalam"/>
+          <w:color w:val="000000"/>
+          <w:sz w:val="28"/>
+          <w:szCs w:val="28"/>
+          <w:lang w:eastAsia="es-ES"/>
+        </w:rPr>
+        <w:t>En caso de que dos usuarios se den like mutuamente, la aplicación les enviará una notificación informativa y permitirá la interacción entre ambos.</w:t>
+      </w:r>
+    </w:p>
+    <w:p>
+      <w:pPr>
+        <w:spacing w:line="240" w:lineRule="auto"/>
+        <w:jc w:val="both"/>
+        <w:rPr>
+          <w:rFonts w:ascii="Kalam" w:hAnsi="Kalam" w:cs="Kalam"/>
+          <w:b/>
+          <w:bCs/>
+          <w:sz w:val="32"/>
+          <w:szCs w:val="32"/>
+        </w:rPr>
+      </w:pPr>
+    </w:p>
+    <w:p>
+      <w:pPr>
+        <w:spacing w:line="240" w:lineRule="auto"/>
+        <w:jc w:val="both"/>
+        <w:rPr>
+          <w:rFonts w:ascii="Kalam" w:hAnsi="Kalam" w:cs="Kalam"/>
+          <w:b/>
+          <w:bCs/>
+          <w:sz w:val="32"/>
+          <w:szCs w:val="32"/>
+        </w:rPr>
+      </w:pPr>
+    </w:p>
+    <w:p>
+      <w:pPr>
+        <w:spacing w:line="240" w:lineRule="auto"/>
+        <w:jc w:val="both"/>
+        <w:rPr>
+          <w:rFonts w:ascii="Kalam" w:hAnsi="Kalam" w:cs="Kalam"/>
+          <w:b/>
+          <w:bCs/>
+          <w:sz w:val="32"/>
+          <w:szCs w:val="32"/>
+        </w:rPr>
+      </w:pPr>
+      <w:r>
+        <w:rPr>
+          <w:noProof/>
+          <w:color w:val="000000"/>
+          <w:sz w:val="32"/>
+          <w:szCs w:val="32"/>
+          <w:bdr w:val="none" w:sz="0" w:space="0" w:color="auto" w:frame="1"/>
+        </w:rPr>
+        <w:drawing>
+          <wp:anchor distT="0" distB="0" distL="114300" distR="114300" simplePos="0" relativeHeight="251659264" behindDoc="1" locked="0" layoutInCell="1" allowOverlap="1" wp14:anchorId="1F1B84D2" wp14:editId="34FCFC83">
+            <wp:simplePos x="0" y="0"/>
+            <wp:positionH relativeFrom="margin">
+              <wp:align>center</wp:align>
+            </wp:positionH>
+            <wp:positionV relativeFrom="paragraph">
+              <wp:posOffset>6350</wp:posOffset>
+            </wp:positionV>
+            <wp:extent cx="3444875" cy="2891790"/>
+            <wp:effectExtent l="0" t="0" r="3175" b="3810"/>
+            <wp:wrapNone/>
+            <wp:docPr id="3" name="Imagen 3"/>
+            <wp:cNvGraphicFramePr>
+              <a:graphicFrameLocks xmlns:a="http://schemas.openxmlformats.org/drawingml/2006/main" noChangeAspect="1"/>
+            </wp:cNvGraphicFramePr>
+            <a:graphic xmlns:a="http://schemas.openxmlformats.org/drawingml/2006/main">
+              <a:graphicData uri="http://schemas.openxmlformats.org/drawingml/2006/picture">
+                <pic:pic xmlns:pic="http://schemas.openxmlformats.org/drawingml/2006/picture">
+                  <pic:nvPicPr>
+                    <pic:cNvPr id="0" name="Picture 4"/>
+                    <pic:cNvPicPr>
+                      <a:picLocks noChangeAspect="1" noChangeArrowheads="1"/>
+                    </pic:cNvPicPr>
+                  </pic:nvPicPr>
+                  <pic:blipFill>
+                    <a:blip r:embed="rId7">
+                      <a:extLst>
+                        <a:ext uri="{28A0092B-C50C-407E-A947-70E740481C1C}">
+                          <a14:useLocalDpi xmlns:a14="http://schemas.microsoft.com/office/drawing/2010/main" val="0"/>
+                        </a:ext>
+                      </a:extLst>
+                    </a:blip>
+                    <a:srcRect/>
+                    <a:stretch>
+                      <a:fillRect/>
+                    </a:stretch>
+                  </pic:blipFill>
+                  <pic:spPr bwMode="auto">
+                    <a:xfrm>
+                      <a:off x="0" y="0"/>
+                      <a:ext cx="3444875" cy="2891790"/>
+                    </a:xfrm>
+                    <a:prstGeom prst="rect">
+                      <a:avLst/>
+                    </a:prstGeom>
+                    <a:noFill/>
+                    <a:ln>
+                      <a:noFill/>
+                    </a:ln>
+                  </pic:spPr>
+                </pic:pic>
+              </a:graphicData>
+            </a:graphic>
+          </wp:anchor>
+        </w:drawing>
+      </w:r>
+    </w:p>
+    <w:p>
+      <w:pPr>
+        <w:spacing w:line="240" w:lineRule="auto"/>
+        <w:jc w:val="both"/>
+        <w:rPr>
+          <w:rFonts w:ascii="Kalam" w:hAnsi="Kalam" w:cs="Kalam"/>
+          <w:b/>
+          <w:bCs/>
+          <w:sz w:val="32"/>
+          <w:szCs w:val="32"/>
+        </w:rPr>
+      </w:pPr>
+    </w:p>
+    <w:p>
+      <w:pPr>
+        <w:spacing w:line="240" w:lineRule="auto"/>
+        <w:jc w:val="both"/>
+        <w:rPr>
+          <w:rFonts w:ascii="Kalam" w:hAnsi="Kalam" w:cs="Kalam"/>
+          <w:b/>
+          <w:bCs/>
+          <w:sz w:val="32"/>
+          <w:szCs w:val="32"/>
+        </w:rPr>
+      </w:pPr>
+    </w:p>
+    <w:p>
+      <w:pPr>
+        <w:spacing w:line="240" w:lineRule="auto"/>
+        <w:jc w:val="both"/>
+        <w:rPr>
+          <w:rFonts w:ascii="Kalam" w:hAnsi="Kalam" w:cs="Kalam"/>
+          <w:b/>
+          <w:bCs/>
+          <w:sz w:val="32"/>
+          <w:szCs w:val="32"/>
+        </w:rPr>
+      </w:pPr>
+    </w:p>
+    <w:p>
+      <w:pPr>
+        <w:spacing w:line="240" w:lineRule="auto"/>
+        <w:jc w:val="both"/>
+        <w:rPr>
+          <w:rFonts w:ascii="Kalam" w:hAnsi="Kalam" w:cs="Kalam"/>
+          <w:b/>
+          <w:bCs/>
+          <w:sz w:val="32"/>
+          <w:szCs w:val="32"/>
+        </w:rPr>
+      </w:pPr>
+    </w:p>
+    <w:p>
+      <w:pPr>
+        <w:spacing w:line="240" w:lineRule="auto"/>
+        <w:jc w:val="both"/>
+        <w:rPr>
+          <w:rFonts w:ascii="Kalam" w:hAnsi="Kalam" w:cs="Kalam"/>
+          <w:b/>
+          <w:bCs/>
+          <w:sz w:val="32"/>
+          <w:szCs w:val="32"/>
+        </w:rPr>
+      </w:pPr>
+    </w:p>
+    <w:p>
+      <w:pPr>
+        <w:spacing w:line="240" w:lineRule="auto"/>
+        <w:jc w:val="both"/>
+        <w:rPr>
+          <w:rFonts w:ascii="Kalam" w:hAnsi="Kalam" w:cs="Kalam"/>
+          <w:b/>
+          <w:bCs/>
+          <w:sz w:val="32"/>
+          <w:szCs w:val="32"/>
+        </w:rPr>
+      </w:pPr>
+    </w:p>
+    <w:p>
+      <w:pPr>
+        <w:spacing w:line="240" w:lineRule="auto"/>
+        <w:jc w:val="both"/>
+        <w:rPr>
+          <w:rFonts w:ascii="Kalam" w:hAnsi="Kalam" w:cs="Kalam"/>
+          <w:b/>
+          <w:bCs/>
+          <w:sz w:val="32"/>
+          <w:szCs w:val="32"/>
+        </w:rPr>
+      </w:pPr>
+    </w:p>
+    <w:p>
+      <w:pPr>
+        <w:spacing w:line="240" w:lineRule="auto"/>
+        <w:jc w:val="both"/>
+        <w:rPr>
+          <w:rFonts w:ascii="Kalam" w:hAnsi="Kalam" w:cs="Kalam"/>
+          <w:b/>
+          <w:bCs/>
+          <w:sz w:val="32"/>
+          <w:szCs w:val="32"/>
+        </w:rPr>
+      </w:pPr>
+    </w:p>
+    <w:p>
+      <w:pPr>
+        <w:spacing w:line="240" w:lineRule="auto"/>
+        <w:jc w:val="both"/>
+        <w:rPr>
+          <w:rFonts w:ascii="Kalam" w:hAnsi="Kalam" w:cs="Kalam"/>
+          <w:b/>
+          <w:bCs/>
+          <w:sz w:val="32"/>
+          <w:szCs w:val="32"/>
+        </w:rPr>
+      </w:pPr>
+      <w:r>
+        <w:rPr>
+          <w:noProof/>
+        </w:rPr>
+        <w:drawing>
+          <wp:anchor distT="0" distB="0" distL="114300" distR="114300" simplePos="0" relativeHeight="251662336" behindDoc="0" locked="0" layoutInCell="1" allowOverlap="1" wp14:anchorId="5E588652" wp14:editId="119A9311">
+            <wp:simplePos x="0" y="0"/>
+            <wp:positionH relativeFrom="margin">
+              <wp:align>right</wp:align>
+            </wp:positionH>
+            <wp:positionV relativeFrom="paragraph">
+              <wp:posOffset>131415</wp:posOffset>
+            </wp:positionV>
+            <wp:extent cx="1977655" cy="1200402"/>
+            <wp:effectExtent l="0" t="0" r="3810" b="0"/>
+            <wp:wrapNone/>
+            <wp:docPr id="10" name="Imagen 10"/>
+            <wp:cNvGraphicFramePr>
+              <a:graphicFrameLocks xmlns:a="http://schemas.openxmlformats.org/drawingml/2006/main" noChangeAspect="1"/>
+            </wp:cNvGraphicFramePr>
+            <a:graphic xmlns:a="http://schemas.openxmlformats.org/drawingml/2006/main">
+              <a:graphicData uri="http://schemas.openxmlformats.org/drawingml/2006/picture">
+                <pic:pic xmlns:pic="http://schemas.openxmlformats.org/drawingml/2006/picture">
+                  <pic:nvPicPr>
+                    <pic:cNvPr id="0" name="Picture 24"/>
+                    <pic:cNvPicPr>
+                      <a:picLocks noChangeAspect="1" noChangeArrowheads="1"/>
+                    </pic:cNvPicPr>
+                  </pic:nvPicPr>
+                  <pic:blipFill>
+                    <a:blip r:embed="rId8">
+                      <a:extLst>
+                        <a:ext uri="{28A0092B-C50C-407E-A947-70E740481C1C}">
+                          <a14:useLocalDpi xmlns:a14="http://schemas.microsoft.com/office/drawing/2010/main" val="0"/>
+                        </a:ext>
+                      </a:extLst>
+                    </a:blip>
+                    <a:srcRect/>
+                    <a:stretch>
+                      <a:fillRect/>
+                    </a:stretch>
+                  </pic:blipFill>
+                  <pic:spPr bwMode="auto">
+                    <a:xfrm>
+                      <a:off x="0" y="0"/>
+                      <a:ext cx="1977655" cy="1200402"/>
+                    </a:xfrm>
+                    <a:prstGeom prst="rect">
+                      <a:avLst/>
+                    </a:prstGeom>
+                    <a:noFill/>
+                    <a:ln>
+                      <a:noFill/>
+                    </a:ln>
+                  </pic:spPr>
+                </pic:pic>
+              </a:graphicData>
+            </a:graphic>
+            <wp14:sizeRelH relativeFrom="margin">
+              <wp14:pctWidth>0</wp14:pctWidth>
+            </wp14:sizeRelH>
+          </wp:anchor>
+        </w:drawing>
+      </w:r>
+      <w:r>
+        <w:rPr>
+          <w:noProof/>
+        </w:rPr>
+        <w:drawing>
+          <wp:inline distT="0" distB="0" distL="0" distR="0" wp14:anchorId="0F2DE0A5" wp14:editId="01FEC0F7">
+            <wp:extent cx="1020726" cy="1020726"/>
+            <wp:effectExtent l="0" t="0" r="8255" b="8255"/>
+            <wp:docPr id="8" name="Imagen 8"/>
+            <wp:cNvGraphicFramePr>
+              <a:graphicFrameLocks xmlns:a="http://schemas.openxmlformats.org/drawingml/2006/main" noChangeAspect="1"/>
+            </wp:cNvGraphicFramePr>
+            <a:graphic xmlns:a="http://schemas.openxmlformats.org/drawingml/2006/main">
+              <a:graphicData uri="http://schemas.openxmlformats.org/drawingml/2006/picture">
+                <pic:pic xmlns:pic="http://schemas.openxmlformats.org/drawingml/2006/picture">
+                  <pic:nvPicPr>
+                    <pic:cNvPr id="0" name="Picture 20"/>
+                    <pic:cNvPicPr>
+                      <a:picLocks noChangeAspect="1" noChangeArrowheads="1"/>
+                    </pic:cNvPicPr>
+                  </pic:nvPicPr>
+                  <pic:blipFill>
+                    <a:blip r:embed="rId9" cstate="print">
+                      <a:extLst>
+                        <a:ext uri="{28A0092B-C50C-407E-A947-70E740481C1C}">
+                          <a14:useLocalDpi xmlns:a14="http://schemas.microsoft.com/office/drawing/2010/main" val="0"/>
+                        </a:ext>
+                      </a:extLst>
+                    </a:blip>
+                    <a:srcRect/>
+                    <a:stretch>
+                      <a:fillRect/>
+                    </a:stretch>
+                  </pic:blipFill>
+                  <pic:spPr bwMode="auto">
+                    <a:xfrm>
+                      <a:off x="0" y="0"/>
+                      <a:ext cx="1053579" cy="1053579"/>
+                    </a:xfrm>
+                    <a:prstGeom prst="rect">
+                      <a:avLst/>
+                    </a:prstGeom>
+                    <a:noFill/>
+                    <a:ln>
+                      <a:noFill/>
+                    </a:ln>
+                  </pic:spPr>
+                </pic:pic>
+              </a:graphicData>
+            </a:graphic>
+          </wp:inline>
+        </w:drawing>
+      </w:r>
+      <w:r>
+        <w:rPr>
+          <w:noProof/>
+        </w:rPr>
+        <w:drawing>
+          <wp:inline distT="0" distB="0" distL="0" distR="0" wp14:anchorId="3C155439" wp14:editId="2C0EBDCC">
+            <wp:extent cx="1137683" cy="1137683"/>
+            <wp:effectExtent l="0" t="0" r="0" b="0"/>
+            <wp:docPr id="5" name="Imagen 5" descr="Angular (framework) - Wikipedia, la enciclopedia libre"/>
+            <wp:cNvGraphicFramePr>
+              <a:graphicFrameLocks xmlns:a="http://schemas.openxmlformats.org/drawingml/2006/main" noChangeAspect="1"/>
+            </wp:cNvGraphicFramePr>
+            <a:graphic xmlns:a="http://schemas.openxmlformats.org/drawingml/2006/main">
+              <a:graphicData uri="http://schemas.openxmlformats.org/drawingml/2006/picture">
+                <pic:pic xmlns:pic="http://schemas.openxmlformats.org/drawingml/2006/picture">
+                  <pic:nvPicPr>
+                    <pic:cNvPr id="0" name="Picture 8" descr="Angular (framework) - Wikipedia, la enciclopedia libre"/>
+                    <pic:cNvPicPr>
+                      <a:picLocks noChangeAspect="1" noChangeArrowheads="1"/>
+                    </pic:cNvPicPr>
+                  </pic:nvPicPr>
+                  <pic:blipFill>
+                    <a:blip r:embed="rId10" cstate="print">
+                      <a:extLst>
+                        <a:ext uri="{28A0092B-C50C-407E-A947-70E740481C1C}">
+                          <a14:useLocalDpi xmlns:a14="http://schemas.microsoft.com/office/drawing/2010/main" val="0"/>
+                        </a:ext>
+                      </a:extLst>
+                    </a:blip>
+                    <a:srcRect/>
+                    <a:stretch>
+                      <a:fillRect/>
+                    </a:stretch>
+                  </pic:blipFill>
+                  <pic:spPr bwMode="auto">
+                    <a:xfrm>
+                      <a:off x="0" y="0"/>
+                      <a:ext cx="1159307" cy="1159307"/>
+                    </a:xfrm>
+                    <a:prstGeom prst="rect">
+                      <a:avLst/>
+                    </a:prstGeom>
+                    <a:noFill/>
+                    <a:ln>
+                      <a:noFill/>
+                    </a:ln>
+                  </pic:spPr>
+                </pic:pic>
+              </a:graphicData>
+            </a:graphic>
+          </wp:inline>
+        </w:drawing>
+      </w:r>
+      <w:r>
+        <w:rPr>
+          <w:noProof/>
+        </w:rPr>
+        <w:drawing>
+          <wp:inline distT="0" distB="0" distL="0" distR="0" wp14:anchorId="4420A6C0" wp14:editId="55F4C4C0">
+            <wp:extent cx="1041990" cy="1041990"/>
+            <wp:effectExtent l="0" t="0" r="0" b="0"/>
+            <wp:docPr id="9" name="Imagen 9" descr="10 trucos para migrar de Ionic 1 a Ionic 3 | Tribalyte Technologies"/>
+            <wp:cNvGraphicFramePr>
+              <a:graphicFrameLocks xmlns:a="http://schemas.openxmlformats.org/drawingml/2006/main" noChangeAspect="1"/>
+            </wp:cNvGraphicFramePr>
+            <a:graphic xmlns:a="http://schemas.openxmlformats.org/drawingml/2006/main">
+              <a:graphicData uri="http://schemas.openxmlformats.org/drawingml/2006/picture">
+                <pic:pic xmlns:pic="http://schemas.openxmlformats.org/drawingml/2006/picture">
+                  <pic:nvPicPr>
+                    <pic:cNvPr id="0" name="Picture 22" descr="10 trucos para migrar de Ionic 1 a Ionic 3 | Tribalyte Technologies"/>
+                    <pic:cNvPicPr>
+                      <a:picLocks noChangeAspect="1" noChangeArrowheads="1"/>
+                    </pic:cNvPicPr>
+                  </pic:nvPicPr>
+                  <pic:blipFill>
+                    <a:blip r:embed="rId11" cstate="print">
+                      <a:extLst>
+                        <a:ext uri="{28A0092B-C50C-407E-A947-70E740481C1C}">
+                          <a14:useLocalDpi xmlns:a14="http://schemas.microsoft.com/office/drawing/2010/main" val="0"/>
+                        </a:ext>
+                      </a:extLst>
+                    </a:blip>
+                    <a:srcRect/>
+                    <a:stretch>
+                      <a:fillRect/>
+                    </a:stretch>
+                  </pic:blipFill>
+                  <pic:spPr bwMode="auto">
+                    <a:xfrm>
+                      <a:off x="0" y="0"/>
+                      <a:ext cx="1098708" cy="1098708"/>
+                    </a:xfrm>
+                    <a:prstGeom prst="rect">
+                      <a:avLst/>
+                    </a:prstGeom>
+                    <a:noFill/>
+                    <a:ln>
+                      <a:noFill/>
+                    </a:ln>
+                  </pic:spPr>
+                </pic:pic>
+              </a:graphicData>
+            </a:graphic>
+          </wp:inline>
+        </w:drawing>
+      </w:r>
+      <w:r>
+        <w:t xml:space="preserve"> </w:t>
+      </w:r>
+    </w:p>
+    <w:p>
+      <w:pPr>
+        <w:spacing w:line="240" w:lineRule="auto"/>
+        <w:jc w:val="both"/>
+      </w:pPr>
+      <w:r>
+        <w:rPr>
+          <w:noProof/>
+        </w:rPr>
+        <w:drawing>
+          <wp:anchor distT="0" distB="0" distL="114300" distR="114300" simplePos="0" relativeHeight="251661312" behindDoc="1" locked="0" layoutInCell="1" allowOverlap="1" wp14:anchorId="7AC4578E" wp14:editId="3B82B38A">
+            <wp:simplePos x="0" y="0"/>
+            <wp:positionH relativeFrom="margin">
+              <wp:align>right</wp:align>
+            </wp:positionH>
+            <wp:positionV relativeFrom="paragraph">
+              <wp:posOffset>157273</wp:posOffset>
+            </wp:positionV>
+            <wp:extent cx="2126423" cy="1701090"/>
+            <wp:effectExtent l="0" t="0" r="0" b="0"/>
+            <wp:wrapNone/>
+            <wp:docPr id="18" name="Imagen 18"/>
+            <wp:cNvGraphicFramePr>
+              <a:graphicFrameLocks xmlns:a="http://schemas.openxmlformats.org/drawingml/2006/main" noChangeAspect="1"/>
+            </wp:cNvGraphicFramePr>
+            <a:graphic xmlns:a="http://schemas.openxmlformats.org/drawingml/2006/main">
+              <a:graphicData uri="http://schemas.openxmlformats.org/drawingml/2006/picture">
+                <pic:pic xmlns:pic="http://schemas.openxmlformats.org/drawingml/2006/picture">
+                  <pic:nvPicPr>
+                    <pic:cNvPr id="0" name="Picture 49"/>
+                    <pic:cNvPicPr>
+                      <a:picLocks noChangeAspect="1" noChangeArrowheads="1"/>
+                    </pic:cNvPicPr>
+                  </pic:nvPicPr>
+                  <pic:blipFill>
+                    <a:blip r:embed="rId12" cstate="print">
+                      <a:extLst>
+                        <a:ext uri="{28A0092B-C50C-407E-A947-70E740481C1C}">
+                          <a14:useLocalDpi xmlns:a14="http://schemas.microsoft.com/office/drawing/2010/main" val="0"/>
+                        </a:ext>
+                      </a:extLst>
+                    </a:blip>
+                    <a:srcRect/>
+                    <a:stretch>
+                      <a:fillRect/>
+                    </a:stretch>
+                  </pic:blipFill>
+                  <pic:spPr bwMode="auto">
+                    <a:xfrm>
+                      <a:off x="0" y="0"/>
+                      <a:ext cx="2126423" cy="1701090"/>
+                    </a:xfrm>
+                    <a:prstGeom prst="rect">
+                      <a:avLst/>
+                    </a:prstGeom>
+                    <a:noFill/>
+                    <a:ln>
+                      <a:noFill/>
+                    </a:ln>
+                  </pic:spPr>
+                </pic:pic>
+              </a:graphicData>
+            </a:graphic>
+            <wp14:sizeRelH relativeFrom="margin">
+              <wp14:pctWidth>0</wp14:pctWidth>
+            </wp14:sizeRelH>
+          </wp:anchor>
+        </w:drawing>
+      </w:r>
+      <w:r>
+        <w:rPr>
+          <w:noProof/>
+        </w:rPr>
+        <w:drawing>
+          <wp:inline distT="0" distB="0" distL="0" distR="0" wp14:anchorId="3B6DA9E6" wp14:editId="0B777BA6">
+            <wp:extent cx="2115879" cy="1753612"/>
+            <wp:effectExtent l="0" t="0" r="0" b="0"/>
+            <wp:docPr id="14" name="Imagen 14" descr="html-css - Agencia Reinicia - EN"/>
+            <wp:cNvGraphicFramePr>
+              <a:graphicFrameLocks xmlns:a="http://schemas.openxmlformats.org/drawingml/2006/main" noChangeAspect="1"/>
+            </wp:cNvGraphicFramePr>
+            <a:graphic xmlns:a="http://schemas.openxmlformats.org/drawingml/2006/main">
+              <a:graphicData uri="http://schemas.openxmlformats.org/drawingml/2006/picture">
+                <pic:pic xmlns:pic="http://schemas.openxmlformats.org/drawingml/2006/picture">
+                  <pic:nvPicPr>
+                    <pic:cNvPr id="0" name="Picture 38" descr="html-css - Agencia Reinicia - EN"/>
+                    <pic:cNvPicPr>
+                      <a:picLocks noChangeAspect="1" noChangeArrowheads="1"/>
+                    </pic:cNvPicPr>
+                  </pic:nvPicPr>
+                  <pic:blipFill>
+                    <a:blip r:embed="rId13" cstate="print">
+                      <a:extLst>
+                        <a:ext uri="{28A0092B-C50C-407E-A947-70E740481C1C}">
+                          <a14:useLocalDpi xmlns:a14="http://schemas.microsoft.com/office/drawing/2010/main" val="0"/>
+                        </a:ext>
+                      </a:extLst>
+                    </a:blip>
+                    <a:srcRect/>
+                    <a:stretch>
+                      <a:fillRect/>
+                    </a:stretch>
+                  </pic:blipFill>
+                  <pic:spPr bwMode="auto">
+                    <a:xfrm>
+                      <a:off x="0" y="0"/>
+                      <a:ext cx="2140383" cy="1773920"/>
+                    </a:xfrm>
+                    <a:prstGeom prst="rect">
+                      <a:avLst/>
+                    </a:prstGeom>
+                    <a:noFill/>
+                    <a:ln>
+                      <a:noFill/>
+                    </a:ln>
+                  </pic:spPr>
+                </pic:pic>
+              </a:graphicData>
+            </a:graphic>
+          </wp:inline>
+        </w:drawing>
+      </w:r>
+      <w:r>
+        <w:rPr>
+          <w:noProof/>
+        </w:rPr>
+        <w:drawing>
+          <wp:inline distT="0" distB="0" distL="0" distR="0" wp14:anchorId="1BEA1BD9" wp14:editId="7F3B1DEF">
+            <wp:extent cx="1265274" cy="1484221"/>
+            <wp:effectExtent l="0" t="0" r="0" b="0"/>
+            <wp:docPr id="15" name="Imagen 15" descr="Crear una base de datos en MongoDB - Victor Robles | Victor Robles"/>
+            <wp:cNvGraphicFramePr>
+              <a:graphicFrameLocks xmlns:a="http://schemas.openxmlformats.org/drawingml/2006/main" noChangeAspect="1"/>
+            </wp:cNvGraphicFramePr>
+            <a:graphic xmlns:a="http://schemas.openxmlformats.org/drawingml/2006/main">
+              <a:graphicData uri="http://schemas.openxmlformats.org/drawingml/2006/picture">
+                <pic:pic xmlns:pic="http://schemas.openxmlformats.org/drawingml/2006/picture">
+                  <pic:nvPicPr>
+                    <pic:cNvPr id="0" name="Picture 40" descr="Crear una base de datos en MongoDB - Victor Robles | Victor Robles"/>
+                    <pic:cNvPicPr>
+                      <a:picLocks noChangeAspect="1" noChangeArrowheads="1"/>
+                    </pic:cNvPicPr>
+                  </pic:nvPicPr>
+                  <pic:blipFill>
+                    <a:blip r:embed="rId14" cstate="print">
+                      <a:extLst>
+                        <a:ext uri="{28A0092B-C50C-407E-A947-70E740481C1C}">
+                          <a14:useLocalDpi xmlns:a14="http://schemas.microsoft.com/office/drawing/2010/main" val="0"/>
+                        </a:ext>
+                      </a:extLst>
+                    </a:blip>
+                    <a:srcRect/>
+                    <a:stretch>
+                      <a:fillRect/>
+                    </a:stretch>
+                  </pic:blipFill>
+                  <pic:spPr bwMode="auto">
+                    <a:xfrm>
+                      <a:off x="0" y="0"/>
+                      <a:ext cx="1265274" cy="1484221"/>
+                    </a:xfrm>
+                    <a:prstGeom prst="rect">
+                      <a:avLst/>
+                    </a:prstGeom>
+                    <a:noFill/>
+                    <a:ln>
+                      <a:noFill/>
+                    </a:ln>
+                  </pic:spPr>
+                </pic:pic>
+              </a:graphicData>
+            </a:graphic>
+          </wp:inline>
+        </w:drawing>
+      </w:r>
+      <w:r>
+        <w:t xml:space="preserve">  </w:t>
+      </w:r>
+    </w:p>
+    <w:p>
+      <w:pPr>
+        <w:spacing w:line="240" w:lineRule="auto"/>
+        <w:jc w:val="both"/>
+        <w:rPr>
+          <w:rFonts w:ascii="Kalam" w:hAnsi="Kalam" w:cs="Kalam"/>
+          <w:b/>
+          <w:bCs/>
+          <w:sz w:val="32"/>
+          <w:szCs w:val="32"/>
+        </w:rPr>
+      </w:pPr>
+    </w:p>
+    <w:p>
+      <w:pPr>
+        <w:spacing w:before="240" w:after="240" w:line="240" w:lineRule="auto"/>
+        <w:jc w:val="both"/>
+        <w:rPr>
+          <w:rFonts w:ascii="Kalam" w:eastAsia="Times New Roman" w:hAnsi="Kalam" w:cs="Kalam"/>
+          <w:color w:val="000000"/>
+          <w:sz w:val="28"/>
+          <w:szCs w:val="28"/>
+          <w:lang w:eastAsia="es-ES"/>
+        </w:rPr>
+      </w:pPr>
+      <w:r>
+        <w:rPr>
+          <w:rFonts w:ascii="Kalam" w:eastAsia="Times New Roman" w:hAnsi="Kalam" w:cs="Kalam"/>
+          <w:color w:val="000000"/>
+          <w:sz w:val="28"/>
+          <w:szCs w:val="28"/>
+          <w:lang w:eastAsia="es-ES"/>
+        </w:rPr>
+        <w:t>Las tecnologías elegidas para el desarrollo de la aplicación serán las siguientes:</w:t>
+      </w:r>
+    </w:p>
+    <w:p>
+      <w:pPr>
+        <w:spacing w:before="240" w:after="240" w:line="240" w:lineRule="auto"/>
+        <w:jc w:val="both"/>
+        <w:rPr>
+          <w:rFonts w:ascii="Kalam" w:eastAsia="Times New Roman" w:hAnsi="Kalam" w:cs="Kalam"/>
+          <w:sz w:val="28"/>
+          <w:szCs w:val="28"/>
+          <w:lang w:eastAsia="es-ES"/>
+        </w:rPr>
+      </w:pPr>
+    </w:p>
+    <w:p>
+      <w:pPr>
+        <w:spacing w:before="240" w:after="240" w:line="240" w:lineRule="auto"/>
+        <w:jc w:val="both"/>
+        <w:rPr>
+          <w:rFonts w:ascii="Kalam" w:eastAsia="Times New Roman" w:hAnsi="Kalam" w:cs="Kalam"/>
+          <w:sz w:val="28"/>
+          <w:szCs w:val="28"/>
+          <w:lang w:eastAsia="es-ES"/>
+        </w:rPr>
+      </w:pPr>
+      <w:r>
+        <w:rPr>
+          <w:rFonts w:ascii="Kalam" w:eastAsia="Times New Roman" w:hAnsi="Kalam" w:cs="Kalam"/>
+          <w:color w:val="000000"/>
+          <w:sz w:val="28"/>
+          <w:szCs w:val="28"/>
+          <w:lang w:eastAsia="es-ES"/>
+        </w:rPr>
+        <w:t xml:space="preserve">Para la parte del </w:t>
+      </w:r>
+      <w:r>
+        <w:rPr>
+          <w:rFonts w:ascii="Kalam" w:eastAsia="Times New Roman" w:hAnsi="Kalam" w:cs="Kalam"/>
+          <w:b/>
+          <w:bCs/>
+          <w:color w:val="000000"/>
+          <w:sz w:val="28"/>
+          <w:szCs w:val="28"/>
+          <w:lang w:eastAsia="es-ES"/>
+        </w:rPr>
+        <w:t>FrontEnd</w:t>
+      </w:r>
+      <w:r>
+        <w:rPr>
+          <w:rFonts w:ascii="Kalam" w:eastAsia="Times New Roman" w:hAnsi="Kalam" w:cs="Kalam"/>
+          <w:color w:val="000000"/>
+          <w:sz w:val="28"/>
+          <w:szCs w:val="28"/>
+          <w:lang w:eastAsia="es-ES"/>
+        </w:rPr>
+        <w:t xml:space="preserve"> se utilizará el framework de </w:t>
+      </w:r>
+      <w:r>
+        <w:rPr>
+          <w:rFonts w:ascii="Kalam" w:eastAsia="Times New Roman" w:hAnsi="Kalam" w:cs="Kalam"/>
+          <w:b/>
+          <w:bCs/>
+          <w:color w:val="000000"/>
+          <w:sz w:val="28"/>
+          <w:szCs w:val="28"/>
+          <w:lang w:eastAsia="es-ES"/>
+        </w:rPr>
+        <w:t>JavaScript</w:t>
+      </w:r>
+      <w:r>
+        <w:rPr>
+          <w:rFonts w:ascii="Kalam" w:eastAsia="Times New Roman" w:hAnsi="Kalam" w:cs="Kalam"/>
+          <w:color w:val="000000"/>
+          <w:sz w:val="28"/>
+          <w:szCs w:val="28"/>
+          <w:lang w:eastAsia="es-ES"/>
+        </w:rPr>
+        <w:t xml:space="preserve"> </w:t>
+      </w:r>
+      <w:r>
+        <w:rPr>
+          <w:rFonts w:ascii="Kalam" w:eastAsia="Times New Roman" w:hAnsi="Kalam" w:cs="Kalam"/>
+          <w:b/>
+          <w:bCs/>
+          <w:color w:val="000000"/>
+          <w:sz w:val="28"/>
+          <w:szCs w:val="28"/>
+          <w:lang w:eastAsia="es-ES"/>
+        </w:rPr>
+        <w:t>Angular</w:t>
+      </w:r>
+      <w:r>
+        <w:rPr>
+          <w:rFonts w:ascii="Kalam" w:eastAsia="Times New Roman" w:hAnsi="Kalam" w:cs="Kalam"/>
+          <w:color w:val="000000"/>
+          <w:sz w:val="28"/>
+          <w:szCs w:val="28"/>
+          <w:lang w:eastAsia="es-ES"/>
+        </w:rPr>
+        <w:t xml:space="preserve"> (v. 10+), el cual será el encargado de mostrar al usuario la parte visible de la aplicación. El uso de Angular tendrá como resultado una aplicación robusta, fácil de mantener (puesto que el código estará estandarizado), segura y escalable. El uso de Angular nos permitirá desarrollar la aplicación como una SPA (Single Page Application), dándole un aspecto más cercano a una aplicación que a una web y disminuyendo considerablemente los tiempos de carga de las distintas páginas y componentes. Para el Front se utilizará también </w:t>
+      </w:r>
+      <w:r>
+        <w:rPr>
+          <w:rFonts w:ascii="Kalam" w:eastAsia="Times New Roman" w:hAnsi="Kalam" w:cs="Kalam"/>
+          <w:b/>
+          <w:bCs/>
+          <w:color w:val="000000"/>
+          <w:sz w:val="28"/>
+          <w:szCs w:val="28"/>
+          <w:lang w:eastAsia="es-ES"/>
+        </w:rPr>
+        <w:t>Ionic</w:t>
+      </w:r>
+      <w:r>
+        <w:rPr>
+          <w:rFonts w:ascii="Kalam" w:eastAsia="Times New Roman" w:hAnsi="Kalam" w:cs="Kalam"/>
+          <w:color w:val="000000"/>
+          <w:sz w:val="28"/>
+          <w:szCs w:val="28"/>
+          <w:lang w:eastAsia="es-ES"/>
+        </w:rPr>
+        <w:t xml:space="preserve"> (v. 3) con el cual convertiremos el sitio web en una PWA (Progressive Web Application) que terminará de transformar nuestra app en una aplicación móvil nativa, permitiendo incluso el uso de funcionalidades del teléfono, como el uso del GPS, la cámara o las notificaciones push.</w:t>
+      </w:r>
+    </w:p>
+    <w:p>
+      <w:pPr>
+        <w:spacing w:before="240" w:after="240" w:line="240" w:lineRule="auto"/>
+        <w:jc w:val="both"/>
+        <w:rPr>
+          <w:rFonts w:ascii="Kalam" w:eastAsia="Times New Roman" w:hAnsi="Kalam" w:cs="Kalam"/>
+          <w:sz w:val="28"/>
+          <w:szCs w:val="28"/>
+          <w:lang w:eastAsia="es-ES"/>
+        </w:rPr>
+      </w:pPr>
+      <w:r>
+        <w:rPr>
+          <w:rFonts w:ascii="Kalam" w:eastAsia="Times New Roman" w:hAnsi="Kalam" w:cs="Kalam"/>
+          <w:color w:val="000000"/>
+          <w:sz w:val="28"/>
+          <w:szCs w:val="28"/>
+          <w:lang w:eastAsia="es-ES"/>
+        </w:rPr>
+        <w:lastRenderedPageBreak/>
+        <w:t xml:space="preserve">El </w:t>
+      </w:r>
+      <w:r>
+        <w:rPr>
+          <w:rFonts w:ascii="Kalam" w:eastAsia="Times New Roman" w:hAnsi="Kalam" w:cs="Kalam"/>
+          <w:b/>
+          <w:bCs/>
+          <w:color w:val="000000"/>
+          <w:sz w:val="28"/>
+          <w:szCs w:val="28"/>
+          <w:lang w:eastAsia="es-ES"/>
+        </w:rPr>
+        <w:t>BackEnd</w:t>
+      </w:r>
+      <w:r>
+        <w:rPr>
+          <w:rFonts w:ascii="Kalam" w:eastAsia="Times New Roman" w:hAnsi="Kalam" w:cs="Kalam"/>
+          <w:color w:val="000000"/>
+          <w:sz w:val="28"/>
+          <w:szCs w:val="28"/>
+          <w:lang w:eastAsia="es-ES"/>
+        </w:rPr>
+        <w:t xml:space="preserve"> estará compuesto por un servidor creado mediante el entorno de ejecución para </w:t>
+      </w:r>
+      <w:r>
+        <w:rPr>
+          <w:rFonts w:ascii="Kalam" w:eastAsia="Times New Roman" w:hAnsi="Kalam" w:cs="Kalam"/>
+          <w:b/>
+          <w:bCs/>
+          <w:color w:val="000000"/>
+          <w:sz w:val="28"/>
+          <w:szCs w:val="28"/>
+          <w:lang w:eastAsia="es-ES"/>
+        </w:rPr>
+        <w:t>JavaScript Node.JS</w:t>
+      </w:r>
+      <w:r>
+        <w:rPr>
+          <w:rFonts w:ascii="Kalam" w:eastAsia="Times New Roman" w:hAnsi="Kalam" w:cs="Kalam"/>
+          <w:color w:val="000000"/>
+          <w:sz w:val="28"/>
+          <w:szCs w:val="28"/>
+          <w:lang w:eastAsia="es-ES"/>
+        </w:rPr>
+        <w:t xml:space="preserve">, el cual será el encargado de trabajar como intermediario con la </w:t>
+      </w:r>
+      <w:r>
+        <w:rPr>
+          <w:rFonts w:ascii="Kalam" w:eastAsia="Times New Roman" w:hAnsi="Kalam" w:cs="Kalam"/>
+          <w:b/>
+          <w:bCs/>
+          <w:color w:val="000000"/>
+          <w:sz w:val="28"/>
+          <w:szCs w:val="28"/>
+          <w:lang w:eastAsia="es-ES"/>
+        </w:rPr>
+        <w:t>base de datos</w:t>
+      </w:r>
+      <w:r>
+        <w:rPr>
+          <w:rFonts w:ascii="Kalam" w:eastAsia="Times New Roman" w:hAnsi="Kalam" w:cs="Kalam"/>
+          <w:color w:val="000000"/>
+          <w:sz w:val="28"/>
+          <w:szCs w:val="28"/>
+          <w:lang w:eastAsia="es-ES"/>
+        </w:rPr>
+        <w:t xml:space="preserve"> no relacional (NoSQL) </w:t>
+      </w:r>
+      <w:r>
+        <w:rPr>
+          <w:rFonts w:ascii="Kalam" w:eastAsia="Times New Roman" w:hAnsi="Kalam" w:cs="Kalam"/>
+          <w:b/>
+          <w:bCs/>
+          <w:color w:val="000000"/>
+          <w:sz w:val="28"/>
+          <w:szCs w:val="28"/>
+          <w:lang w:eastAsia="es-ES"/>
+        </w:rPr>
+        <w:t xml:space="preserve">MongoDB </w:t>
+      </w:r>
+      <w:r>
+        <w:rPr>
+          <w:rFonts w:ascii="Kalam" w:eastAsia="Times New Roman" w:hAnsi="Kalam" w:cs="Kalam"/>
+          <w:color w:val="000000"/>
+          <w:sz w:val="28"/>
+          <w:szCs w:val="28"/>
+          <w:lang w:eastAsia="es-ES"/>
+        </w:rPr>
+        <w:t>y el FrontEnd mediante peticiones HTTP en una API Rest.</w:t>
+      </w:r>
+    </w:p>
+    <w:p>
+      <w:pPr>
+        <w:spacing w:line="240" w:lineRule="auto"/>
+        <w:jc w:val="both"/>
+        <w:rPr>
+          <w:rFonts w:ascii="Kalam" w:hAnsi="Kalam" w:cs="Kalam"/>
+          <w:b/>
+          <w:bCs/>
+          <w:sz w:val="32"/>
+          <w:szCs w:val="32"/>
+        </w:rPr>
+      </w:pPr>
+      <w:r>
+        <w:rPr>
+          <w:noProof/>
+          <w:color w:val="000000"/>
+          <w:sz w:val="32"/>
+          <w:szCs w:val="32"/>
+          <w:bdr w:val="none" w:sz="0" w:space="0" w:color="auto" w:frame="1"/>
+        </w:rPr>
+        <w:drawing>
+          <wp:anchor distT="0" distB="0" distL="114300" distR="114300" simplePos="0" relativeHeight="251660288" behindDoc="1" locked="0" layoutInCell="1" allowOverlap="1" wp14:anchorId="75C3EFAE" wp14:editId="048A3DBD">
+            <wp:simplePos x="0" y="0"/>
+            <wp:positionH relativeFrom="margin">
+              <wp:align>center</wp:align>
+            </wp:positionH>
+            <wp:positionV relativeFrom="paragraph">
+              <wp:posOffset>249097</wp:posOffset>
+            </wp:positionV>
+            <wp:extent cx="5821702" cy="4061637"/>
+            <wp:effectExtent l="0" t="0" r="0" b="0"/>
+            <wp:wrapNone/>
+            <wp:docPr id="4" name="Imagen 4"/>
+            <wp:cNvGraphicFramePr>
+              <a:graphicFrameLocks xmlns:a="http://schemas.openxmlformats.org/drawingml/2006/main" noChangeAspect="1"/>
+            </wp:cNvGraphicFramePr>
+            <a:graphic xmlns:a="http://schemas.openxmlformats.org/drawingml/2006/main">
+              <a:graphicData uri="http://schemas.openxmlformats.org/drawingml/2006/picture">
+                <pic:pic xmlns:pic="http://schemas.openxmlformats.org/drawingml/2006/picture">
+                  <pic:nvPicPr>
+                    <pic:cNvPr id="0" name="Picture 6"/>
+                    <pic:cNvPicPr>
+                      <a:picLocks noChangeAspect="1" noChangeArrowheads="1"/>
+                    </pic:cNvPicPr>
+                  </pic:nvPicPr>
+                  <pic:blipFill>
+                    <a:blip r:embed="rId15">
+                      <a:extLst>
+                        <a:ext uri="{28A0092B-C50C-407E-A947-70E740481C1C}">
+                          <a14:useLocalDpi xmlns:a14="http://schemas.microsoft.com/office/drawing/2010/main" val="0"/>
+                        </a:ext>
+                      </a:extLst>
+                    </a:blip>
+                    <a:srcRect/>
+                    <a:stretch>
+                      <a:fillRect/>
+                    </a:stretch>
+                  </pic:blipFill>
+                  <pic:spPr bwMode="auto">
+                    <a:xfrm>
+                      <a:off x="0" y="0"/>
+                      <a:ext cx="5821702" cy="4061637"/>
+                    </a:xfrm>
+                    <a:prstGeom prst="rect">
+                      <a:avLst/>
+                    </a:prstGeom>
+                    <a:noFill/>
+                    <a:ln>
+                      <a:noFill/>
+                    </a:ln>
+                  </pic:spPr>
+                </pic:pic>
+              </a:graphicData>
+            </a:graphic>
+            <wp14:sizeRelH relativeFrom="margin">
+              <wp14:pctWidth>0</wp14:pctWidth>
+            </wp14:sizeRelH>
+            <wp14:sizeRelV relativeFrom="margin">
+              <wp14:pctHeight>0</wp14:pctHeight>
+            </wp14:sizeRelV>
+          </wp:anchor>
+        </w:drawing>
+      </w:r>
+    </w:p>
+    <w:p>
+      <w:pPr>
+        <w:spacing w:line="240" w:lineRule="auto"/>
+        <w:jc w:val="both"/>
+        <w:rPr>
+          <w:rFonts w:ascii="Kalam" w:hAnsi="Kalam" w:cs="Kalam"/>
+          <w:b/>
+          <w:bCs/>
+          <w:sz w:val="32"/>
+          <w:szCs w:val="32"/>
+        </w:rPr>
+      </w:pPr>
+    </w:p>
+    <w:p>
+      <w:pPr>
+        <w:spacing w:line="240" w:lineRule="auto"/>
+        <w:jc w:val="center"/>
+        <w:rPr>
+          <w:rFonts w:ascii="Kalam" w:hAnsi="Kalam" w:cs="Kalam"/>
+          <w:b/>
+          <w:bCs/>
+          <w:sz w:val="32"/>
+          <w:szCs w:val="32"/>
+        </w:rPr>
+      </w:pPr>
+    </w:p>
+    <w:p>
+      <w:pPr>
+        <w:spacing w:line="240" w:lineRule="auto"/>
+        <w:jc w:val="both"/>
+        <w:rPr>
+          <w:rFonts w:ascii="Kalam" w:hAnsi="Kalam" w:cs="Kalam"/>
+          <w:b/>
+          <w:bCs/>
+          <w:sz w:val="32"/>
+          <w:szCs w:val="32"/>
+        </w:rPr>
+      </w:pPr>
+    </w:p>
+    <w:p>
+      <w:pPr>
+        <w:spacing w:line="240" w:lineRule="auto"/>
+        <w:jc w:val="both"/>
+        <w:rPr>
+          <w:rFonts w:ascii="Kalam" w:hAnsi="Kalam" w:cs="Kalam"/>
+          <w:b/>
+          <w:bCs/>
+          <w:sz w:val="32"/>
+          <w:szCs w:val="32"/>
+        </w:rPr>
+      </w:pPr>
+    </w:p>
+    <w:p>
+      <w:pPr>
+        <w:spacing w:line="240" w:lineRule="auto"/>
+        <w:jc w:val="both"/>
+        <w:rPr>
+          <w:rFonts w:ascii="Kalam" w:hAnsi="Kalam" w:cs="Kalam"/>
+          <w:b/>
+          <w:bCs/>
+          <w:sz w:val="32"/>
+          <w:szCs w:val="32"/>
+        </w:rPr>
+      </w:pPr>
+    </w:p>
+    <w:p>
+      <w:pPr>
+        <w:spacing w:line="240" w:lineRule="auto"/>
+        <w:jc w:val="both"/>
+        <w:rPr>
+          <w:rFonts w:ascii="Kalam" w:hAnsi="Kalam" w:cs="Kalam"/>
+          <w:b/>
+          <w:bCs/>
+          <w:sz w:val="32"/>
+          <w:szCs w:val="32"/>
+        </w:rPr>
+      </w:pPr>
+    </w:p>
+    <w:p>
+      <w:pPr>
+        <w:spacing w:line="240" w:lineRule="auto"/>
+        <w:jc w:val="both"/>
+        <w:rPr>
+          <w:rFonts w:ascii="Kalam" w:hAnsi="Kalam" w:cs="Kalam"/>
+          <w:b/>
+          <w:bCs/>
+          <w:sz w:val="32"/>
+          <w:szCs w:val="32"/>
+        </w:rPr>
+      </w:pPr>
+    </w:p>
+    <w:p>
+      <w:pPr>
+        <w:spacing w:line="240" w:lineRule="auto"/>
+        <w:jc w:val="both"/>
+        <w:rPr>
+          <w:rFonts w:ascii="Kalam" w:hAnsi="Kalam" w:cs="Kalam"/>
+          <w:b/>
+          <w:bCs/>
+          <w:sz w:val="32"/>
+          <w:szCs w:val="32"/>
+        </w:rPr>
+      </w:pPr>
+    </w:p>
+    <w:p>
+      <w:pPr>
+        <w:spacing w:line="240" w:lineRule="auto"/>
+        <w:jc w:val="both"/>
+        <w:rPr>
+          <w:rFonts w:ascii="Kalam" w:hAnsi="Kalam" w:cs="Kalam"/>
+          <w:b/>
+          <w:bCs/>
+          <w:sz w:val="32"/>
+          <w:szCs w:val="32"/>
+        </w:rPr>
+      </w:pPr>
+    </w:p>
+    <w:p>
+      <w:pPr>
+        <w:spacing w:line="240" w:lineRule="auto"/>
+        <w:jc w:val="both"/>
+        <w:rPr>
+          <w:rFonts w:ascii="Kalam" w:hAnsi="Kalam" w:cs="Kalam"/>
+          <w:b/>
+          <w:bCs/>
+          <w:sz w:val="32"/>
+          <w:szCs w:val="32"/>
+        </w:rPr>
+      </w:pPr>
+    </w:p>
+    <w:p>
+      <w:pPr>
+        <w:spacing w:before="240" w:after="240" w:line="240" w:lineRule="auto"/>
+        <w:jc w:val="both"/>
+        <w:rPr>
+          <w:rFonts w:ascii="Kalam" w:eastAsia="Times New Roman" w:hAnsi="Kalam" w:cs="Kalam"/>
+          <w:sz w:val="28"/>
+          <w:szCs w:val="28"/>
+          <w:lang w:eastAsia="es-ES"/>
+        </w:rPr>
+      </w:pPr>
+      <w:r>
+        <w:rPr>
+          <w:rFonts w:ascii="Kalam" w:eastAsia="Times New Roman" w:hAnsi="Kalam" w:cs="Kalam"/>
+          <w:color w:val="000000"/>
+          <w:sz w:val="28"/>
+          <w:szCs w:val="28"/>
+          <w:lang w:eastAsia="es-ES"/>
+        </w:rPr>
+        <w:t xml:space="preserve">La decisión de utilizar una base de datos no relacional ha sido tomada en base a las ventajas que estas ofrecen a nuestra aplicación: mayor facilidad para modificar el diseño de la base de datos en el futuro (más escalable al poder añadir o quitar de forma sencilla campos a las tablas ya </w:t>
+      </w:r>
+      <w:r>
+        <w:rPr>
+          <w:rFonts w:ascii="Kalam" w:eastAsia="Times New Roman" w:hAnsi="Kalam" w:cs="Kalam"/>
+          <w:color w:val="000000"/>
+          <w:sz w:val="28"/>
+          <w:szCs w:val="28"/>
+          <w:lang w:eastAsia="es-ES"/>
+        </w:rPr>
+        <w:t>existentes,</w:t>
+      </w:r>
+      <w:r>
+        <w:rPr>
+          <w:rFonts w:ascii="Kalam" w:eastAsia="Times New Roman" w:hAnsi="Kalam" w:cs="Kalam"/>
+          <w:color w:val="000000"/>
+          <w:sz w:val="28"/>
+          <w:szCs w:val="28"/>
+          <w:lang w:eastAsia="es-ES"/>
+        </w:rPr>
+        <w:t xml:space="preserve"> así como tablas nuevas); el hecho de que trabaje de forma nativa con objetos Json nos facilitará en gran medida la comunicación con el Front (basado en JavaScript).</w:t>
+      </w:r>
+    </w:p>
+    <w:p>
+      <w:pPr>
+        <w:spacing w:before="240" w:after="240" w:line="240" w:lineRule="auto"/>
+        <w:jc w:val="both"/>
+        <w:rPr>
+          <w:rFonts w:ascii="Kalam" w:eastAsia="Times New Roman" w:hAnsi="Kalam" w:cs="Kalam"/>
+          <w:sz w:val="28"/>
+          <w:szCs w:val="28"/>
+          <w:lang w:eastAsia="es-ES"/>
+        </w:rPr>
+      </w:pPr>
+      <w:r>
+        <w:rPr>
+          <w:rFonts w:ascii="Kalam" w:eastAsia="Times New Roman" w:hAnsi="Kalam" w:cs="Kalam"/>
+          <w:color w:val="000000"/>
+          <w:sz w:val="28"/>
+          <w:szCs w:val="28"/>
+          <w:lang w:eastAsia="es-ES"/>
+        </w:rPr>
+        <w:t>Por último, la aplicación estará alojada en un hospedaje Linux mediante un servidor HTTP Apache.</w:t>
+      </w:r>
+    </w:p>
+    <w:p>
+      <w:pPr>
+        <w:spacing w:line="240" w:lineRule="auto"/>
+        <w:jc w:val="both"/>
+        <w:rPr>
+          <w:rFonts w:ascii="Kalam" w:hAnsi="Kalam" w:cs="Kalam"/>
+          <w:b/>
+          <w:bCs/>
+          <w:sz w:val="32"/>
+          <w:szCs w:val="32"/>
+        </w:rPr>
+      </w:pPr>
     </w:p>
     <w:sectPr>
       <w:pgSz w:w="11906" w:h="16838"/>
@@ -808,7 +3336,7 @@
         <v:path o:extrusionok="f" gradientshapeok="t" o:connecttype="rect"/>
         <o:lock v:ext="edit" aspectratio="t"/>
       </v:shapetype>
-      <v:shape id="_x0000_i1088" type="#_x0000_t75" style="width:63.65pt;height:63.65pt;visibility:visible;mso-wrap-style:square" o:bullet="t">
+      <v:shape id="_x0000_i1189" type="#_x0000_t75" style="width:63.65pt;height:63.65pt;visibility:visible;mso-wrap-style:square" o:bullet="t">
         <v:imagedata r:id="rId1" o:title=""/>
       </v:shape>
     </w:pict>
@@ -954,8 +3482,571 @@
       </w:rPr>
     </w:lvl>
   </w:abstractNum>
+  <w:abstractNum w:abstractNumId="1" w15:restartNumberingAfterBreak="0">
+    <w:nsid w:val="53466E66"/>
+    <w:multiLevelType w:val="multilevel"/>
+    <w:tmpl w:val="00FC2638"/>
+    <w:lvl w:ilvl="0">
+      <w:start w:val="2"/>
+      <w:numFmt w:val="decimal"/>
+      <w:lvlText w:val="%1."/>
+      <w:lvlJc w:val="left"/>
+      <w:pPr>
+        <w:tabs>
+          <w:tab w:val="num" w:pos="720"/>
+        </w:tabs>
+        <w:ind w:left="720" w:hanging="360"/>
+      </w:pPr>
+    </w:lvl>
+    <w:lvl w:ilvl="1" w:tentative="1">
+      <w:start w:val="1"/>
+      <w:numFmt w:val="decimal"/>
+      <w:lvlText w:val="%2."/>
+      <w:lvlJc w:val="left"/>
+      <w:pPr>
+        <w:tabs>
+          <w:tab w:val="num" w:pos="1440"/>
+        </w:tabs>
+        <w:ind w:left="1440" w:hanging="360"/>
+      </w:pPr>
+    </w:lvl>
+    <w:lvl w:ilvl="2" w:tentative="1">
+      <w:start w:val="1"/>
+      <w:numFmt w:val="decimal"/>
+      <w:lvlText w:val="%3."/>
+      <w:lvlJc w:val="left"/>
+      <w:pPr>
+        <w:tabs>
+          <w:tab w:val="num" w:pos="2160"/>
+        </w:tabs>
+        <w:ind w:left="2160" w:hanging="360"/>
+      </w:pPr>
+    </w:lvl>
+    <w:lvl w:ilvl="3" w:tentative="1">
+      <w:start w:val="1"/>
+      <w:numFmt w:val="decimal"/>
+      <w:lvlText w:val="%4."/>
+      <w:lvlJc w:val="left"/>
+      <w:pPr>
+        <w:tabs>
+          <w:tab w:val="num" w:pos="2880"/>
+        </w:tabs>
+        <w:ind w:left="2880" w:hanging="360"/>
+      </w:pPr>
+    </w:lvl>
+    <w:lvl w:ilvl="4" w:tentative="1">
+      <w:start w:val="1"/>
+      <w:numFmt w:val="decimal"/>
+      <w:lvlText w:val="%5."/>
+      <w:lvlJc w:val="left"/>
+      <w:pPr>
+        <w:tabs>
+          <w:tab w:val="num" w:pos="3600"/>
+        </w:tabs>
+        <w:ind w:left="3600" w:hanging="360"/>
+      </w:pPr>
+    </w:lvl>
+    <w:lvl w:ilvl="5" w:tentative="1">
+      <w:start w:val="1"/>
+      <w:numFmt w:val="decimal"/>
+      <w:lvlText w:val="%6."/>
+      <w:lvlJc w:val="left"/>
+      <w:pPr>
+        <w:tabs>
+          <w:tab w:val="num" w:pos="4320"/>
+        </w:tabs>
+        <w:ind w:left="4320" w:hanging="360"/>
+      </w:pPr>
+    </w:lvl>
+    <w:lvl w:ilvl="6" w:tentative="1">
+      <w:start w:val="1"/>
+      <w:numFmt w:val="decimal"/>
+      <w:lvlText w:val="%7."/>
+      <w:lvlJc w:val="left"/>
+      <w:pPr>
+        <w:tabs>
+          <w:tab w:val="num" w:pos="5040"/>
+        </w:tabs>
+        <w:ind w:left="5040" w:hanging="360"/>
+      </w:pPr>
+    </w:lvl>
+    <w:lvl w:ilvl="7" w:tentative="1">
+      <w:start w:val="1"/>
+      <w:numFmt w:val="decimal"/>
+      <w:lvlText w:val="%8."/>
+      <w:lvlJc w:val="left"/>
+      <w:pPr>
+        <w:tabs>
+          <w:tab w:val="num" w:pos="5760"/>
+        </w:tabs>
+        <w:ind w:left="5760" w:hanging="360"/>
+      </w:pPr>
+    </w:lvl>
+    <w:lvl w:ilvl="8" w:tentative="1">
+      <w:start w:val="1"/>
+      <w:numFmt w:val="decimal"/>
+      <w:lvlText w:val="%9."/>
+      <w:lvlJc w:val="left"/>
+      <w:pPr>
+        <w:tabs>
+          <w:tab w:val="num" w:pos="6480"/>
+        </w:tabs>
+        <w:ind w:left="6480" w:hanging="360"/>
+      </w:pPr>
+    </w:lvl>
+  </w:abstractNum>
+  <w:abstractNum w:abstractNumId="2" w15:restartNumberingAfterBreak="0">
+    <w:nsid w:val="5AC045AB"/>
+    <w:multiLevelType w:val="multilevel"/>
+    <w:tmpl w:val="D20E1CD8"/>
+    <w:lvl w:ilvl="0">
+      <w:start w:val="1"/>
+      <w:numFmt w:val="decimal"/>
+      <w:lvlText w:val="%1."/>
+      <w:lvlJc w:val="left"/>
+      <w:pPr>
+        <w:tabs>
+          <w:tab w:val="num" w:pos="720"/>
+        </w:tabs>
+        <w:ind w:left="720" w:hanging="360"/>
+      </w:pPr>
+    </w:lvl>
+    <w:lvl w:ilvl="1" w:tentative="1">
+      <w:start w:val="1"/>
+      <w:numFmt w:val="decimal"/>
+      <w:lvlText w:val="%2."/>
+      <w:lvlJc w:val="left"/>
+      <w:pPr>
+        <w:tabs>
+          <w:tab w:val="num" w:pos="1440"/>
+        </w:tabs>
+        <w:ind w:left="1440" w:hanging="360"/>
+      </w:pPr>
+    </w:lvl>
+    <w:lvl w:ilvl="2" w:tentative="1">
+      <w:start w:val="1"/>
+      <w:numFmt w:val="decimal"/>
+      <w:lvlText w:val="%3."/>
+      <w:lvlJc w:val="left"/>
+      <w:pPr>
+        <w:tabs>
+          <w:tab w:val="num" w:pos="2160"/>
+        </w:tabs>
+        <w:ind w:left="2160" w:hanging="360"/>
+      </w:pPr>
+    </w:lvl>
+    <w:lvl w:ilvl="3" w:tentative="1">
+      <w:start w:val="1"/>
+      <w:numFmt w:val="decimal"/>
+      <w:lvlText w:val="%4."/>
+      <w:lvlJc w:val="left"/>
+      <w:pPr>
+        <w:tabs>
+          <w:tab w:val="num" w:pos="2880"/>
+        </w:tabs>
+        <w:ind w:left="2880" w:hanging="360"/>
+      </w:pPr>
+    </w:lvl>
+    <w:lvl w:ilvl="4" w:tentative="1">
+      <w:start w:val="1"/>
+      <w:numFmt w:val="decimal"/>
+      <w:lvlText w:val="%5."/>
+      <w:lvlJc w:val="left"/>
+      <w:pPr>
+        <w:tabs>
+          <w:tab w:val="num" w:pos="3600"/>
+        </w:tabs>
+        <w:ind w:left="3600" w:hanging="360"/>
+      </w:pPr>
+    </w:lvl>
+    <w:lvl w:ilvl="5" w:tentative="1">
+      <w:start w:val="1"/>
+      <w:numFmt w:val="decimal"/>
+      <w:lvlText w:val="%6."/>
+      <w:lvlJc w:val="left"/>
+      <w:pPr>
+        <w:tabs>
+          <w:tab w:val="num" w:pos="4320"/>
+        </w:tabs>
+        <w:ind w:left="4320" w:hanging="360"/>
+      </w:pPr>
+    </w:lvl>
+    <w:lvl w:ilvl="6" w:tentative="1">
+      <w:start w:val="1"/>
+      <w:numFmt w:val="decimal"/>
+      <w:lvlText w:val="%7."/>
+      <w:lvlJc w:val="left"/>
+      <w:pPr>
+        <w:tabs>
+          <w:tab w:val="num" w:pos="5040"/>
+        </w:tabs>
+        <w:ind w:left="5040" w:hanging="360"/>
+      </w:pPr>
+    </w:lvl>
+    <w:lvl w:ilvl="7" w:tentative="1">
+      <w:start w:val="1"/>
+      <w:numFmt w:val="decimal"/>
+      <w:lvlText w:val="%8."/>
+      <w:lvlJc w:val="left"/>
+      <w:pPr>
+        <w:tabs>
+          <w:tab w:val="num" w:pos="5760"/>
+        </w:tabs>
+        <w:ind w:left="5760" w:hanging="360"/>
+      </w:pPr>
+    </w:lvl>
+    <w:lvl w:ilvl="8" w:tentative="1">
+      <w:start w:val="1"/>
+      <w:numFmt w:val="decimal"/>
+      <w:lvlText w:val="%9."/>
+      <w:lvlJc w:val="left"/>
+      <w:pPr>
+        <w:tabs>
+          <w:tab w:val="num" w:pos="6480"/>
+        </w:tabs>
+        <w:ind w:left="6480" w:hanging="360"/>
+      </w:pPr>
+    </w:lvl>
+  </w:abstractNum>
+  <w:abstractNum w:abstractNumId="3" w15:restartNumberingAfterBreak="0">
+    <w:nsid w:val="694D7C0E"/>
+    <w:multiLevelType w:val="hybridMultilevel"/>
+    <w:tmpl w:val="ECFC31E0"/>
+    <w:lvl w:ilvl="0" w:tplc="0C0A0001">
+      <w:start w:val="1"/>
+      <w:numFmt w:val="bullet"/>
+      <w:lvlText w:val=""/>
+      <w:lvlJc w:val="left"/>
+      <w:pPr>
+        <w:ind w:left="720" w:hanging="360"/>
+      </w:pPr>
+      <w:rPr>
+        <w:rFonts w:ascii="Symbol" w:hAnsi="Symbol" w:hint="default"/>
+      </w:rPr>
+    </w:lvl>
+    <w:lvl w:ilvl="1" w:tplc="0C0A0003" w:tentative="1">
+      <w:start w:val="1"/>
+      <w:numFmt w:val="bullet"/>
+      <w:lvlText w:val="o"/>
+      <w:lvlJc w:val="left"/>
+      <w:pPr>
+        <w:ind w:left="1440" w:hanging="360"/>
+      </w:pPr>
+      <w:rPr>
+        <w:rFonts w:ascii="Courier New" w:hAnsi="Courier New" w:cs="Courier New" w:hint="default"/>
+      </w:rPr>
+    </w:lvl>
+    <w:lvl w:ilvl="2" w:tplc="0C0A0005" w:tentative="1">
+      <w:start w:val="1"/>
+      <w:numFmt w:val="bullet"/>
+      <w:lvlText w:val=""/>
+      <w:lvlJc w:val="left"/>
+      <w:pPr>
+        <w:ind w:left="2160" w:hanging="360"/>
+      </w:pPr>
+      <w:rPr>
+        <w:rFonts w:ascii="Wingdings" w:hAnsi="Wingdings" w:hint="default"/>
+      </w:rPr>
+    </w:lvl>
+    <w:lvl w:ilvl="3" w:tplc="0C0A0001" w:tentative="1">
+      <w:start w:val="1"/>
+      <w:numFmt w:val="bullet"/>
+      <w:lvlText w:val=""/>
+      <w:lvlJc w:val="left"/>
+      <w:pPr>
+        <w:ind w:left="2880" w:hanging="360"/>
+      </w:pPr>
+      <w:rPr>
+        <w:rFonts w:ascii="Symbol" w:hAnsi="Symbol" w:hint="default"/>
+      </w:rPr>
+    </w:lvl>
+    <w:lvl w:ilvl="4" w:tplc="0C0A0003" w:tentative="1">
+      <w:start w:val="1"/>
+      <w:numFmt w:val="bullet"/>
+      <w:lvlText w:val="o"/>
+      <w:lvlJc w:val="left"/>
+      <w:pPr>
+        <w:ind w:left="3600" w:hanging="360"/>
+      </w:pPr>
+      <w:rPr>
+        <w:rFonts w:ascii="Courier New" w:hAnsi="Courier New" w:cs="Courier New" w:hint="default"/>
+      </w:rPr>
+    </w:lvl>
+    <w:lvl w:ilvl="5" w:tplc="0C0A0005" w:tentative="1">
+      <w:start w:val="1"/>
+      <w:numFmt w:val="bullet"/>
+      <w:lvlText w:val=""/>
+      <w:lvlJc w:val="left"/>
+      <w:pPr>
+        <w:ind w:left="4320" w:hanging="360"/>
+      </w:pPr>
+      <w:rPr>
+        <w:rFonts w:ascii="Wingdings" w:hAnsi="Wingdings" w:hint="default"/>
+      </w:rPr>
+    </w:lvl>
+    <w:lvl w:ilvl="6" w:tplc="0C0A0001" w:tentative="1">
+      <w:start w:val="1"/>
+      <w:numFmt w:val="bullet"/>
+      <w:lvlText w:val=""/>
+      <w:lvlJc w:val="left"/>
+      <w:pPr>
+        <w:ind w:left="5040" w:hanging="360"/>
+      </w:pPr>
+      <w:rPr>
+        <w:rFonts w:ascii="Symbol" w:hAnsi="Symbol" w:hint="default"/>
+      </w:rPr>
+    </w:lvl>
+    <w:lvl w:ilvl="7" w:tplc="0C0A0003" w:tentative="1">
+      <w:start w:val="1"/>
+      <w:numFmt w:val="bullet"/>
+      <w:lvlText w:val="o"/>
+      <w:lvlJc w:val="left"/>
+      <w:pPr>
+        <w:ind w:left="5760" w:hanging="360"/>
+      </w:pPr>
+      <w:rPr>
+        <w:rFonts w:ascii="Courier New" w:hAnsi="Courier New" w:cs="Courier New" w:hint="default"/>
+      </w:rPr>
+    </w:lvl>
+    <w:lvl w:ilvl="8" w:tplc="0C0A0005" w:tentative="1">
+      <w:start w:val="1"/>
+      <w:numFmt w:val="bullet"/>
+      <w:lvlText w:val=""/>
+      <w:lvlJc w:val="left"/>
+      <w:pPr>
+        <w:ind w:left="6480" w:hanging="360"/>
+      </w:pPr>
+      <w:rPr>
+        <w:rFonts w:ascii="Wingdings" w:hAnsi="Wingdings" w:hint="default"/>
+      </w:rPr>
+    </w:lvl>
+  </w:abstractNum>
+  <w:abstractNum w:abstractNumId="4" w15:restartNumberingAfterBreak="0">
+    <w:nsid w:val="7D102328"/>
+    <w:multiLevelType w:val="multilevel"/>
+    <w:tmpl w:val="E3AE2570"/>
+    <w:lvl w:ilvl="0">
+      <w:start w:val="1"/>
+      <w:numFmt w:val="decimal"/>
+      <w:lvlText w:val="%1."/>
+      <w:lvlJc w:val="left"/>
+      <w:pPr>
+        <w:tabs>
+          <w:tab w:val="num" w:pos="720"/>
+        </w:tabs>
+        <w:ind w:left="720" w:hanging="360"/>
+      </w:pPr>
+    </w:lvl>
+    <w:lvl w:ilvl="1" w:tentative="1">
+      <w:start w:val="1"/>
+      <w:numFmt w:val="decimal"/>
+      <w:lvlText w:val="%2."/>
+      <w:lvlJc w:val="left"/>
+      <w:pPr>
+        <w:tabs>
+          <w:tab w:val="num" w:pos="1440"/>
+        </w:tabs>
+        <w:ind w:left="1440" w:hanging="360"/>
+      </w:pPr>
+    </w:lvl>
+    <w:lvl w:ilvl="2" w:tentative="1">
+      <w:start w:val="1"/>
+      <w:numFmt w:val="decimal"/>
+      <w:lvlText w:val="%3."/>
+      <w:lvlJc w:val="left"/>
+      <w:pPr>
+        <w:tabs>
+          <w:tab w:val="num" w:pos="2160"/>
+        </w:tabs>
+        <w:ind w:left="2160" w:hanging="360"/>
+      </w:pPr>
+    </w:lvl>
+    <w:lvl w:ilvl="3" w:tentative="1">
+      <w:start w:val="1"/>
+      <w:numFmt w:val="decimal"/>
+      <w:lvlText w:val="%4."/>
+      <w:lvlJc w:val="left"/>
+      <w:pPr>
+        <w:tabs>
+          <w:tab w:val="num" w:pos="2880"/>
+        </w:tabs>
+        <w:ind w:left="2880" w:hanging="360"/>
+      </w:pPr>
+    </w:lvl>
+    <w:lvl w:ilvl="4" w:tentative="1">
+      <w:start w:val="1"/>
+      <w:numFmt w:val="decimal"/>
+      <w:lvlText w:val="%5."/>
+      <w:lvlJc w:val="left"/>
+      <w:pPr>
+        <w:tabs>
+          <w:tab w:val="num" w:pos="3600"/>
+        </w:tabs>
+        <w:ind w:left="3600" w:hanging="360"/>
+      </w:pPr>
+    </w:lvl>
+    <w:lvl w:ilvl="5" w:tentative="1">
+      <w:start w:val="1"/>
+      <w:numFmt w:val="decimal"/>
+      <w:lvlText w:val="%6."/>
+      <w:lvlJc w:val="left"/>
+      <w:pPr>
+        <w:tabs>
+          <w:tab w:val="num" w:pos="4320"/>
+        </w:tabs>
+        <w:ind w:left="4320" w:hanging="360"/>
+      </w:pPr>
+    </w:lvl>
+    <w:lvl w:ilvl="6" w:tentative="1">
+      <w:start w:val="1"/>
+      <w:numFmt w:val="decimal"/>
+      <w:lvlText w:val="%7."/>
+      <w:lvlJc w:val="left"/>
+      <w:pPr>
+        <w:tabs>
+          <w:tab w:val="num" w:pos="5040"/>
+        </w:tabs>
+        <w:ind w:left="5040" w:hanging="360"/>
+      </w:pPr>
+    </w:lvl>
+    <w:lvl w:ilvl="7" w:tentative="1">
+      <w:start w:val="1"/>
+      <w:numFmt w:val="decimal"/>
+      <w:lvlText w:val="%8."/>
+      <w:lvlJc w:val="left"/>
+      <w:pPr>
+        <w:tabs>
+          <w:tab w:val="num" w:pos="5760"/>
+        </w:tabs>
+        <w:ind w:left="5760" w:hanging="360"/>
+      </w:pPr>
+    </w:lvl>
+    <w:lvl w:ilvl="8" w:tentative="1">
+      <w:start w:val="1"/>
+      <w:numFmt w:val="decimal"/>
+      <w:lvlText w:val="%9."/>
+      <w:lvlJc w:val="left"/>
+      <w:pPr>
+        <w:tabs>
+          <w:tab w:val="num" w:pos="6480"/>
+        </w:tabs>
+        <w:ind w:left="6480" w:hanging="360"/>
+      </w:pPr>
+    </w:lvl>
+  </w:abstractNum>
+  <w:abstractNum w:abstractNumId="5" w15:restartNumberingAfterBreak="0">
+    <w:nsid w:val="7F454E24"/>
+    <w:multiLevelType w:val="hybridMultilevel"/>
+    <w:tmpl w:val="7A5A6DB0"/>
+    <w:lvl w:ilvl="0" w:tplc="0C0A0011">
+      <w:start w:val="1"/>
+      <w:numFmt w:val="decimal"/>
+      <w:lvlText w:val="%1)"/>
+      <w:lvlJc w:val="left"/>
+      <w:pPr>
+        <w:ind w:left="720" w:hanging="360"/>
+      </w:pPr>
+      <w:rPr>
+        <w:rFonts w:hint="default"/>
+      </w:rPr>
+    </w:lvl>
+    <w:lvl w:ilvl="1" w:tplc="0C0A0019" w:tentative="1">
+      <w:start w:val="1"/>
+      <w:numFmt w:val="lowerLetter"/>
+      <w:lvlText w:val="%2."/>
+      <w:lvlJc w:val="left"/>
+      <w:pPr>
+        <w:ind w:left="1440" w:hanging="360"/>
+      </w:pPr>
+    </w:lvl>
+    <w:lvl w:ilvl="2" w:tplc="0C0A001B" w:tentative="1">
+      <w:start w:val="1"/>
+      <w:numFmt w:val="lowerRoman"/>
+      <w:lvlText w:val="%3."/>
+      <w:lvlJc w:val="right"/>
+      <w:pPr>
+        <w:ind w:left="2160" w:hanging="180"/>
+      </w:pPr>
+    </w:lvl>
+    <w:lvl w:ilvl="3" w:tplc="0C0A000F" w:tentative="1">
+      <w:start w:val="1"/>
+      <w:numFmt w:val="decimal"/>
+      <w:lvlText w:val="%4."/>
+      <w:lvlJc w:val="left"/>
+      <w:pPr>
+        <w:ind w:left="2880" w:hanging="360"/>
+      </w:pPr>
+    </w:lvl>
+    <w:lvl w:ilvl="4" w:tplc="0C0A0019" w:tentative="1">
+      <w:start w:val="1"/>
+      <w:numFmt w:val="lowerLetter"/>
+      <w:lvlText w:val="%5."/>
+      <w:lvlJc w:val="left"/>
+      <w:pPr>
+        <w:ind w:left="3600" w:hanging="360"/>
+      </w:pPr>
+    </w:lvl>
+    <w:lvl w:ilvl="5" w:tplc="0C0A001B" w:tentative="1">
+      <w:start w:val="1"/>
+      <w:numFmt w:val="lowerRoman"/>
+      <w:lvlText w:val="%6."/>
+      <w:lvlJc w:val="right"/>
+      <w:pPr>
+        <w:ind w:left="4320" w:hanging="180"/>
+      </w:pPr>
+    </w:lvl>
+    <w:lvl w:ilvl="6" w:tplc="0C0A000F" w:tentative="1">
+      <w:start w:val="1"/>
+      <w:numFmt w:val="decimal"/>
+      <w:lvlText w:val="%7."/>
+      <w:lvlJc w:val="left"/>
+      <w:pPr>
+        <w:ind w:left="5040" w:hanging="360"/>
+      </w:pPr>
+    </w:lvl>
+    <w:lvl w:ilvl="7" w:tplc="0C0A0019" w:tentative="1">
+      <w:start w:val="1"/>
+      <w:numFmt w:val="lowerLetter"/>
+      <w:lvlText w:val="%8."/>
+      <w:lvlJc w:val="left"/>
+      <w:pPr>
+        <w:ind w:left="5760" w:hanging="360"/>
+      </w:pPr>
+    </w:lvl>
+    <w:lvl w:ilvl="8" w:tplc="0C0A001B" w:tentative="1">
+      <w:start w:val="1"/>
+      <w:numFmt w:val="lowerRoman"/>
+      <w:lvlText w:val="%9."/>
+      <w:lvlJc w:val="right"/>
+      <w:pPr>
+        <w:ind w:left="6480" w:hanging="180"/>
+      </w:pPr>
+    </w:lvl>
+  </w:abstractNum>
   <w:num w:numId="1">
     <w:abstractNumId w:val="0"/>
+  </w:num>
+  <w:num w:numId="2">
+    <w:abstractNumId w:val="4"/>
+  </w:num>
+  <w:num w:numId="3">
+    <w:abstractNumId w:val="1"/>
+    <w:lvlOverride w:ilvl="0">
+      <w:lvl w:ilvl="0">
+        <w:numFmt w:val="decimal"/>
+        <w:lvlText w:val="%1."/>
+        <w:lvlJc w:val="left"/>
+      </w:lvl>
+    </w:lvlOverride>
+  </w:num>
+  <w:num w:numId="4">
+    <w:abstractNumId w:val="2"/>
+  </w:num>
+  <w:num w:numId="5">
+    <w:abstractNumId w:val="3"/>
+  </w:num>
+  <w:num w:numId="6">
+    <w:abstractNumId w:val="5"/>
   </w:num>
 </w:numbering>
 </file>
@@ -1434,6 +4525,23 @@
       <w:contextualSpacing/>
     </w:pPr>
   </w:style>
+  <w:style w:type="paragraph" w:styleId="NormalWeb">
+    <w:name w:val="Normal (Web)"/>
+    <w:basedOn w:val="Normal"/>
+    <w:uiPriority w:val="99"/>
+    <w:semiHidden/>
+    <w:unhideWhenUsed/>
+    <w:rsid w:val="00546356"/>
+    <w:pPr>
+      <w:spacing w:before="100" w:beforeAutospacing="1" w:after="100" w:afterAutospacing="1" w:line="240" w:lineRule="auto"/>
+    </w:pPr>
+    <w:rPr>
+      <w:rFonts w:ascii="Times New Roman" w:eastAsia="Times New Roman" w:hAnsi="Times New Roman" w:cs="Times New Roman"/>
+      <w:sz w:val="24"/>
+      <w:szCs w:val="24"/>
+      <w:lang w:eastAsia="es-ES"/>
+    </w:rPr>
+  </w:style>
 </w:styles>
 </file>
 

</xml_diff>